<commit_message>
Tweaked figure in elec_grav
</commit_message>
<xml_diff>
--- a/StudentGuideModule1/elec_grav/new_fig1.docx
+++ b/StudentGuideModule1/elec_grav/new_fig1.docx
@@ -1,6 +1,6 @@
 
 <file path=word/document.xml><?xml version="1.0" encoding="utf-8"?>
-<w:document xmlns:wpc="http://schemas.microsoft.com/office/word/2010/wordprocessingCanvas" xmlns:mc="http://schemas.openxmlformats.org/markup-compatibility/2006" xmlns:o="urn:schemas-microsoft-com:office:office" xmlns:r="http://schemas.openxmlformats.org/officeDocument/2006/relationships" xmlns:m="http://schemas.openxmlformats.org/officeDocument/2006/math" xmlns:v="urn:schemas-microsoft-com:vml" xmlns:wp14="http://schemas.microsoft.com/office/word/2010/wordprocessingDrawing" xmlns:wp="http://schemas.openxmlformats.org/drawingml/2006/wordprocessingDrawing" xmlns:w10="urn:schemas-microsoft-com:office:word" xmlns:w="http://schemas.openxmlformats.org/wordprocessingml/2006/main" xmlns:w14="http://schemas.microsoft.com/office/word/2010/wordml" xmlns:wpg="http://schemas.microsoft.com/office/word/2010/wordprocessingGroup" xmlns:wpi="http://schemas.microsoft.com/office/word/2010/wordprocessingInk" xmlns:wne="http://schemas.microsoft.com/office/word/2006/wordml" xmlns:wps="http://schemas.microsoft.com/office/word/2010/wordprocessingShape" mc:Ignorable="w14 wp14">
+<w:document xmlns:wpc="http://schemas.microsoft.com/office/word/2010/wordprocessingCanvas" xmlns:cx="http://schemas.microsoft.com/office/drawing/2014/chartex" xmlns:mc="http://schemas.openxmlformats.org/markup-compatibility/2006" xmlns:o="urn:schemas-microsoft-com:office:office" xmlns:r="http://schemas.openxmlformats.org/officeDocument/2006/relationships" xmlns:m="http://schemas.openxmlformats.org/officeDocument/2006/math" xmlns:v="urn:schemas-microsoft-com:vml" xmlns:wp14="http://schemas.microsoft.com/office/word/2010/wordprocessingDrawing" xmlns:wp="http://schemas.openxmlformats.org/drawingml/2006/wordprocessingDrawing" xmlns:w10="urn:schemas-microsoft-com:office:word" xmlns:w="http://schemas.openxmlformats.org/wordprocessingml/2006/main" xmlns:w14="http://schemas.microsoft.com/office/word/2010/wordml" xmlns:w15="http://schemas.microsoft.com/office/word/2012/wordml" xmlns:w16se="http://schemas.microsoft.com/office/word/2015/wordml/symex" xmlns:wpg="http://schemas.microsoft.com/office/word/2010/wordprocessingGroup" xmlns:wpi="http://schemas.microsoft.com/office/word/2010/wordprocessingInk" xmlns:wne="http://schemas.microsoft.com/office/word/2006/wordml" xmlns:wps="http://schemas.microsoft.com/office/word/2010/wordprocessingShape" mc:Ignorable="w14 w15 w16se wp14">
   <w:body>
     <w:p>
       <w:pPr>
@@ -17,10 +17,217 @@
         <w:rPr>
           <w:noProof/>
         </w:rPr>
+        <w:drawing>
+          <wp:anchor distT="0" distB="0" distL="114300" distR="114300" simplePos="0" relativeHeight="251660970" behindDoc="0" locked="0" layoutInCell="1" allowOverlap="1" wp14:anchorId="6F7B141A" wp14:editId="5FBF1E8E">
+            <wp:simplePos x="0" y="0"/>
+            <wp:positionH relativeFrom="column">
+              <wp:posOffset>2919730</wp:posOffset>
+            </wp:positionH>
+            <wp:positionV relativeFrom="paragraph">
+              <wp:posOffset>1238885</wp:posOffset>
+            </wp:positionV>
+            <wp:extent cx="205740" cy="205740"/>
+            <wp:effectExtent l="0" t="0" r="3810" b="3810"/>
+            <wp:wrapNone/>
+            <wp:docPr id="2" name="Picture 2"/>
+            <wp:cNvGraphicFramePr>
+              <a:graphicFrameLocks xmlns:a="http://schemas.openxmlformats.org/drawingml/2006/main" noChangeAspect="1"/>
+            </wp:cNvGraphicFramePr>
+            <a:graphic xmlns:a="http://schemas.openxmlformats.org/drawingml/2006/main">
+              <a:graphicData uri="http://schemas.openxmlformats.org/drawingml/2006/picture">
+                <pic:pic xmlns:pic="http://schemas.openxmlformats.org/drawingml/2006/picture">
+                  <pic:nvPicPr>
+                    <pic:cNvPr id="0" name="Picture 1" descr="http://clipartbold.com/wp-content/uploads/2016/02/Free-moon-clipart-free-clipart-images-graphics-animated.png"/>
+                    <pic:cNvPicPr>
+                      <a:picLocks noChangeAspect="1" noChangeArrowheads="1"/>
+                    </pic:cNvPicPr>
+                  </pic:nvPicPr>
+                  <pic:blipFill>
+                    <a:blip r:embed="rId4">
+                      <a:extLst>
+                        <a:ext uri="{BEBA8EAE-BF5A-486C-A8C5-ECC9F3942E4B}">
+                          <a14:imgProps xmlns:a14="http://schemas.microsoft.com/office/drawing/2010/main">
+                            <a14:imgLayer r:embed="rId5">
+                              <a14:imgEffect>
+                                <a14:brightnessContrast bright="-20000"/>
+                              </a14:imgEffect>
+                            </a14:imgLayer>
+                          </a14:imgProps>
+                        </a:ext>
+                        <a:ext uri="{28A0092B-C50C-407E-A947-70E740481C1C}">
+                          <a14:useLocalDpi xmlns:a14="http://schemas.microsoft.com/office/drawing/2010/main" val="0"/>
+                        </a:ext>
+                      </a:extLst>
+                    </a:blip>
+                    <a:stretch>
+                      <a:fillRect/>
+                    </a:stretch>
+                  </pic:blipFill>
+                  <pic:spPr bwMode="auto">
+                    <a:xfrm>
+                      <a:off x="0" y="0"/>
+                      <a:ext cx="205740" cy="205740"/>
+                    </a:xfrm>
+                    <a:prstGeom prst="rect">
+                      <a:avLst/>
+                    </a:prstGeom>
+                    <a:noFill/>
+                    <a:ln>
+                      <a:noFill/>
+                    </a:ln>
+                  </pic:spPr>
+                </pic:pic>
+              </a:graphicData>
+            </a:graphic>
+            <wp14:sizeRelH relativeFrom="page">
+              <wp14:pctWidth>0</wp14:pctWidth>
+            </wp14:sizeRelH>
+            <wp14:sizeRelV relativeFrom="page">
+              <wp14:pctHeight>0</wp14:pctHeight>
+            </wp14:sizeRelV>
+          </wp:anchor>
+        </w:drawing>
+      </w:r>
+      <w:r>
+        <w:rPr>
+          <w:noProof/>
+        </w:rPr>
+        <w:drawing>
+          <wp:anchor distT="0" distB="0" distL="114300" distR="114300" simplePos="0" relativeHeight="251667326" behindDoc="0" locked="0" layoutInCell="1" allowOverlap="1" wp14:anchorId="4759D63B" wp14:editId="5C7C79FC">
+            <wp:simplePos x="0" y="0"/>
+            <wp:positionH relativeFrom="column">
+              <wp:posOffset>4495800</wp:posOffset>
+            </wp:positionH>
+            <wp:positionV relativeFrom="paragraph">
+              <wp:posOffset>1722120</wp:posOffset>
+            </wp:positionV>
+            <wp:extent cx="647700" cy="660400"/>
+            <wp:effectExtent l="0" t="0" r="0" b="6350"/>
+            <wp:wrapNone/>
+            <wp:docPr id="5" name="Picture 5"/>
+            <wp:cNvGraphicFramePr>
+              <a:graphicFrameLocks xmlns:a="http://schemas.openxmlformats.org/drawingml/2006/main" noChangeAspect="1"/>
+            </wp:cNvGraphicFramePr>
+            <a:graphic xmlns:a="http://schemas.openxmlformats.org/drawingml/2006/main">
+              <a:graphicData uri="http://schemas.openxmlformats.org/drawingml/2006/picture">
+                <pic:pic xmlns:pic="http://schemas.openxmlformats.org/drawingml/2006/picture">
+                  <pic:nvPicPr>
+                    <pic:cNvPr id="0" name="Picture 1" descr="http://www.pngdot.com/wp-content/uploads/2015/11/Black_And_White_Earth_Png_01.png"/>
+                    <pic:cNvPicPr>
+                      <a:picLocks noChangeAspect="1" noChangeArrowheads="1"/>
+                    </pic:cNvPicPr>
+                  </pic:nvPicPr>
+                  <pic:blipFill>
+                    <a:blip r:embed="rId6">
+                      <a:extLst>
+                        <a:ext uri="{28A0092B-C50C-407E-A947-70E740481C1C}">
+                          <a14:useLocalDpi xmlns:a14="http://schemas.microsoft.com/office/drawing/2010/main" val="0"/>
+                        </a:ext>
+                      </a:extLst>
+                    </a:blip>
+                    <a:stretch>
+                      <a:fillRect/>
+                    </a:stretch>
+                  </pic:blipFill>
+                  <pic:spPr bwMode="auto">
+                    <a:xfrm>
+                      <a:off x="0" y="0"/>
+                      <a:ext cx="647700" cy="660400"/>
+                    </a:xfrm>
+                    <a:prstGeom prst="rect">
+                      <a:avLst/>
+                    </a:prstGeom>
+                    <a:noFill/>
+                    <a:ln>
+                      <a:noFill/>
+                    </a:ln>
+                  </pic:spPr>
+                </pic:pic>
+              </a:graphicData>
+            </a:graphic>
+            <wp14:sizeRelH relativeFrom="page">
+              <wp14:pctWidth>0</wp14:pctWidth>
+            </wp14:sizeRelH>
+            <wp14:sizeRelV relativeFrom="page">
+              <wp14:pctHeight>0</wp14:pctHeight>
+            </wp14:sizeRelV>
+          </wp:anchor>
+        </w:drawing>
+      </w:r>
+      <w:r>
+        <w:rPr>
+          <w:noProof/>
+        </w:rPr>
+        <w:drawing>
+          <wp:anchor distT="0" distB="0" distL="114300" distR="114300" simplePos="0" relativeHeight="251660629" behindDoc="0" locked="0" layoutInCell="1" allowOverlap="1" wp14:anchorId="2E60AF9C" wp14:editId="4E3DBF33">
+            <wp:simplePos x="0" y="0"/>
+            <wp:positionH relativeFrom="column">
+              <wp:posOffset>1658620</wp:posOffset>
+            </wp:positionH>
+            <wp:positionV relativeFrom="paragraph">
+              <wp:posOffset>1500505</wp:posOffset>
+            </wp:positionV>
+            <wp:extent cx="432435" cy="440690"/>
+            <wp:effectExtent l="0" t="0" r="5715" b="0"/>
+            <wp:wrapNone/>
+            <wp:docPr id="1" name="Picture 1"/>
+            <wp:cNvGraphicFramePr>
+              <a:graphicFrameLocks xmlns:a="http://schemas.openxmlformats.org/drawingml/2006/main" noChangeAspect="1"/>
+            </wp:cNvGraphicFramePr>
+            <a:graphic xmlns:a="http://schemas.openxmlformats.org/drawingml/2006/main">
+              <a:graphicData uri="http://schemas.openxmlformats.org/drawingml/2006/picture">
+                <pic:pic xmlns:pic="http://schemas.openxmlformats.org/drawingml/2006/picture">
+                  <pic:nvPicPr>
+                    <pic:cNvPr id="0" name="Picture 1" descr="http://www.pngdot.com/wp-content/uploads/2015/11/Black_And_White_Earth_Png_01.png"/>
+                    <pic:cNvPicPr>
+                      <a:picLocks noChangeAspect="1" noChangeArrowheads="1"/>
+                    </pic:cNvPicPr>
+                  </pic:nvPicPr>
+                  <pic:blipFill>
+                    <a:blip r:embed="rId6">
+                      <a:extLst>
+                        <a:ext uri="{28A0092B-C50C-407E-A947-70E740481C1C}">
+                          <a14:useLocalDpi xmlns:a14="http://schemas.microsoft.com/office/drawing/2010/main" val="0"/>
+                        </a:ext>
+                      </a:extLst>
+                    </a:blip>
+                    <a:stretch>
+                      <a:fillRect/>
+                    </a:stretch>
+                  </pic:blipFill>
+                  <pic:spPr bwMode="auto">
+                    <a:xfrm>
+                      <a:off x="0" y="0"/>
+                      <a:ext cx="432435" cy="440690"/>
+                    </a:xfrm>
+                    <a:prstGeom prst="rect">
+                      <a:avLst/>
+                    </a:prstGeom>
+                    <a:noFill/>
+                    <a:ln>
+                      <a:noFill/>
+                    </a:ln>
+                  </pic:spPr>
+                </pic:pic>
+              </a:graphicData>
+            </a:graphic>
+            <wp14:sizeRelH relativeFrom="page">
+              <wp14:pctWidth>0</wp14:pctWidth>
+            </wp14:sizeRelH>
+            <wp14:sizeRelV relativeFrom="page">
+              <wp14:pctHeight>0</wp14:pctHeight>
+            </wp14:sizeRelV>
+          </wp:anchor>
+        </w:drawing>
+      </w:r>
+      <w:r>
+        <w:rPr>
+          <w:noProof/>
+        </w:rPr>
         <mc:AlternateContent>
           <mc:Choice Requires="wps">
             <w:drawing>
-              <wp:anchor distT="0" distB="0" distL="114300" distR="114300" simplePos="0" relativeHeight="251675648" behindDoc="0" locked="0" layoutInCell="1" allowOverlap="1" wp14:anchorId="170AB9E9" wp14:editId="118AD2AD">
+              <wp:anchor distT="0" distB="0" distL="114300" distR="114300" simplePos="0" relativeHeight="251666943" behindDoc="0" locked="0" layoutInCell="1" allowOverlap="1" wp14:anchorId="31DCE4F7" wp14:editId="02489E9E">
                 <wp:simplePos x="0" y="0"/>
                 <wp:positionH relativeFrom="column">
                   <wp:posOffset>1973003</wp:posOffset>
@@ -79,35 +286,15 @@
                                 <w:rPr>
                                   <w:rFonts w:ascii="Cambria Math" w:eastAsiaTheme="minorEastAsia" w:hAnsi="Cambria Math" w:cs="Times New Roman"/>
                                 </w:rPr>
-                                <m:t>R≈</m:t>
-                              </m:r>
-                              <m:r>
-                                <w:rPr>
-                                  <w:rFonts w:ascii="Cambria Math" w:eastAsiaTheme="minorEastAsia" w:hAnsi="Cambria Math" w:cs="Times New Roman"/>
-                                </w:rPr>
-                                <m:t>384</m:t>
-                              </m:r>
-                              <m:r>
-                                <w:rPr>
-                                  <w:rFonts w:ascii="Cambria Math" w:eastAsiaTheme="minorEastAsia" w:hAnsi="Cambria Math" w:cs="Times New Roman"/>
-                                </w:rPr>
-                                <m:t>,000</m:t>
+                                <m:t>R≈384,000</m:t>
                               </m:r>
                             </m:oMath>
                             <w:r>
                               <w:rPr>
                                 <w:rFonts w:ascii="Times New Roman" w:eastAsiaTheme="minorEastAsia" w:hAnsi="Times New Roman" w:cs="Times New Roman"/>
                               </w:rPr>
-                              <w:t xml:space="preserve"> </w:t>
+                              <w:t xml:space="preserve"> km</w:t>
                             </w:r>
-                            <w:proofErr w:type="gramStart"/>
-                            <w:r>
-                              <w:rPr>
-                                <w:rFonts w:ascii="Times New Roman" w:eastAsiaTheme="minorEastAsia" w:hAnsi="Times New Roman" w:cs="Times New Roman"/>
-                              </w:rPr>
-                              <w:t>km</w:t>
-                            </w:r>
-                            <w:proofErr w:type="gramEnd"/>
                           </w:p>
                         </w:txbxContent>
                       </wps:txbx>
@@ -131,11 +318,11 @@
           </mc:Choice>
           <mc:Fallback>
             <w:pict>
-              <v:shapetype id="_x0000_t202" coordsize="21600,21600" o:spt="202" path="m,l,21600r21600,l21600,xe">
+              <v:shapetype w14:anchorId="31DCE4F7" id="_x0000_t202" coordsize="21600,21600" o:spt="202" path="m,l,21600r21600,l21600,xe">
                 <v:stroke joinstyle="miter"/>
                 <v:path gradientshapeok="t" o:connecttype="rect"/>
               </v:shapetype>
-              <v:shape id="Text Box 12" o:spid="_x0000_s1026" type="#_x0000_t202" style="position:absolute;margin-left:155.35pt;margin-top:135.2pt;width:99.25pt;height:36.8pt;z-index:251675648;visibility:visible;mso-wrap-style:square;mso-width-percent:0;mso-height-percent:0;mso-wrap-distance-left:9pt;mso-wrap-distance-top:0;mso-wrap-distance-right:9pt;mso-wrap-distance-bottom:0;mso-position-horizontal:absolute;mso-position-horizontal-relative:text;mso-position-vertical:absolute;mso-position-vertical-relative:text;mso-width-percent:0;mso-height-percent:0;mso-width-relative:margin;mso-height-relative:margin;v-text-anchor:top" o:gfxdata="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" filled="f" stroked="f" strokeweight=".5pt">
+              <v:shape id="Text Box 12" o:spid="_x0000_s1026" type="#_x0000_t202" style="position:absolute;margin-left:155.35pt;margin-top:135.2pt;width:99.25pt;height:36.8pt;z-index:251666943;visibility:visible;mso-wrap-style:square;mso-width-percent:0;mso-height-percent:0;mso-wrap-distance-left:9pt;mso-wrap-distance-top:0;mso-wrap-distance-right:9pt;mso-wrap-distance-bottom:0;mso-position-horizontal:absolute;mso-position-horizontal-relative:text;mso-position-vertical:absolute;mso-position-vertical-relative:text;mso-width-percent:0;mso-height-percent:0;mso-width-relative:margin;mso-height-relative:margin;v-text-anchor:top" o:gfxdata="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" filled="f" stroked="f" strokeweight=".5pt">
                 <v:textbox>
                   <w:txbxContent>
                     <w:p>
@@ -150,35 +337,15 @@
                           <w:rPr>
                             <w:rFonts w:ascii="Cambria Math" w:eastAsiaTheme="minorEastAsia" w:hAnsi="Cambria Math" w:cs="Times New Roman"/>
                           </w:rPr>
-                          <m:t>R≈</m:t>
-                        </m:r>
-                        <m:r>
-                          <w:rPr>
-                            <w:rFonts w:ascii="Cambria Math" w:eastAsiaTheme="minorEastAsia" w:hAnsi="Cambria Math" w:cs="Times New Roman"/>
-                          </w:rPr>
-                          <m:t>384</m:t>
-                        </m:r>
-                        <m:r>
-                          <w:rPr>
-                            <w:rFonts w:ascii="Cambria Math" w:eastAsiaTheme="minorEastAsia" w:hAnsi="Cambria Math" w:cs="Times New Roman"/>
-                          </w:rPr>
-                          <m:t>,000</m:t>
+                          <m:t>R≈384,000</m:t>
                         </m:r>
                       </m:oMath>
                       <w:r>
                         <w:rPr>
                           <w:rFonts w:ascii="Times New Roman" w:eastAsiaTheme="minorEastAsia" w:hAnsi="Times New Roman" w:cs="Times New Roman"/>
                         </w:rPr>
-                        <w:t xml:space="preserve"> </w:t>
+                        <w:t xml:space="preserve"> km</w:t>
                       </w:r>
-                      <w:proofErr w:type="gramStart"/>
-                      <w:r>
-                        <w:rPr>
-                          <w:rFonts w:ascii="Times New Roman" w:eastAsiaTheme="minorEastAsia" w:hAnsi="Times New Roman" w:cs="Times New Roman"/>
-                        </w:rPr>
-                        <w:t>km</w:t>
-                      </w:r>
-                      <w:proofErr w:type="gramEnd"/>
                     </w:p>
                   </w:txbxContent>
                 </v:textbox>
@@ -194,7 +361,7 @@
         <mc:AlternateContent>
           <mc:Choice Requires="wps">
             <w:drawing>
-              <wp:anchor distT="0" distB="0" distL="114300" distR="114300" simplePos="0" relativeHeight="251669504" behindDoc="0" locked="0" layoutInCell="1" allowOverlap="1" wp14:anchorId="6C873E35" wp14:editId="1B6A7A3B">
+              <wp:anchor distT="0" distB="0" distL="114300" distR="114300" simplePos="0" relativeHeight="251664384" behindDoc="0" locked="0" layoutInCell="1" allowOverlap="1" wp14:anchorId="36F9C06E" wp14:editId="26581C2C">
                 <wp:simplePos x="0" y="0"/>
                 <wp:positionH relativeFrom="column">
                   <wp:posOffset>2457681</wp:posOffset>
@@ -265,7 +432,7 @@
           </mc:Choice>
           <mc:Fallback>
             <w:pict>
-              <v:shape id="Text Box 9" o:spid="_x0000_s1027" type="#_x0000_t202" style="position:absolute;margin-left:193.5pt;margin-top:91.25pt;width:54.8pt;height:20.7pt;z-index:251669504;visibility:visible;mso-wrap-style:square;mso-height-percent:0;mso-wrap-distance-left:9pt;mso-wrap-distance-top:0;mso-wrap-distance-right:9pt;mso-wrap-distance-bottom:0;mso-position-horizontal:absolute;mso-position-horizontal-relative:text;mso-position-vertical:absolute;mso-position-vertical-relative:text;mso-height-percent:0;mso-height-relative:margin;v-text-anchor:top" o:gfxdata="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" filled="f" stroked="f" strokeweight=".5pt">
+              <v:shape w14:anchorId="36F9C06E" id="Text Box 9" o:spid="_x0000_s1027" type="#_x0000_t202" style="position:absolute;margin-left:193.5pt;margin-top:91.25pt;width:54.8pt;height:20.7pt;z-index:251664384;visibility:visible;mso-wrap-style:square;mso-height-percent:0;mso-wrap-distance-left:9pt;mso-wrap-distance-top:0;mso-wrap-distance-right:9pt;mso-wrap-distance-bottom:0;mso-position-horizontal:absolute;mso-position-horizontal-relative:text;mso-position-vertical:absolute;mso-position-vertical-relative:text;mso-height-percent:0;mso-height-relative:margin;v-text-anchor:top" o:gfxdata="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" filled="f" stroked="f" strokeweight=".5pt">
                 <v:textbox>
                   <w:txbxContent>
                     <w:p>
@@ -287,7 +454,7 @@
         <mc:AlternateContent>
           <mc:Choice Requires="wps">
             <w:drawing>
-              <wp:anchor distT="0" distB="0" distL="114300" distR="114300" simplePos="0" relativeHeight="251666432" behindDoc="0" locked="0" layoutInCell="1" allowOverlap="1" wp14:anchorId="5EDFF064" wp14:editId="501606B1">
+              <wp:anchor distT="0" distB="0" distL="114300" distR="114300" simplePos="0" relativeHeight="251659264" behindDoc="0" locked="0" layoutInCell="1" allowOverlap="1" wp14:anchorId="1D3D9728" wp14:editId="5EDCA4D5">
                 <wp:simplePos x="0" y="0"/>
                 <wp:positionH relativeFrom="column">
                   <wp:posOffset>2899064</wp:posOffset>
@@ -349,11 +516,11 @@
           </mc:Choice>
           <mc:Fallback>
             <w:pict>
-              <v:shapetype id="_x0000_t32" coordsize="21600,21600" o:spt="32" o:oned="t" path="m,l21600,21600e" filled="f">
+              <v:shapetype w14:anchorId="257A06F6" id="_x0000_t32" coordsize="21600,21600" o:spt="32" o:oned="t" path="m,l21600,21600e" filled="f">
                 <v:path arrowok="t" fillok="f" o:connecttype="none"/>
                 <o:lock v:ext="edit" shapetype="t"/>
               </v:shapetype>
-              <v:shape id="Straight Arrow Connector 7" o:spid="_x0000_s1026" type="#_x0000_t32" style="position:absolute;margin-left:228.25pt;margin-top:74.2pt;width:7.35pt;height:23.4pt;flip:x y;z-index:251666432;visibility:visible;mso-wrap-style:square;mso-width-percent:0;mso-height-percent:0;mso-wrap-distance-left:9pt;mso-wrap-distance-top:0;mso-wrap-distance-right:9pt;mso-wrap-distance-bottom:0;mso-position-horizontal:absolute;mso-position-horizontal-relative:text;mso-position-vertical:absolute;mso-position-vertical-relative:text;mso-width-percent:0;mso-height-percent:0;mso-width-relative:margin;mso-height-relative:margin" o:gfxdata="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" strokecolor="black [3213]" strokeweight="1pt">
+              <v:shape id="Straight Arrow Connector 7" o:spid="_x0000_s1026" type="#_x0000_t32" style="position:absolute;margin-left:228.25pt;margin-top:74.2pt;width:7.35pt;height:23.4pt;flip:x y;z-index:251659264;visibility:visible;mso-wrap-style:square;mso-width-percent:0;mso-height-percent:0;mso-wrap-distance-left:9pt;mso-wrap-distance-top:0;mso-wrap-distance-right:9pt;mso-wrap-distance-bottom:0;mso-position-horizontal:absolute;mso-position-horizontal-relative:text;mso-position-vertical:absolute;mso-position-vertical-relative:text;mso-width-percent:0;mso-height-percent:0;mso-width-relative:margin;mso-height-relative:margin" o:gfxdata="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" strokecolor="black [3213]" strokeweight="1pt">
                 <v:stroke endarrow="block"/>
               </v:shape>
             </w:pict>
@@ -364,86 +531,10 @@
         <w:rPr>
           <w:noProof/>
         </w:rPr>
-        <w:drawing>
-          <wp:anchor distT="0" distB="0" distL="114300" distR="114300" simplePos="0" relativeHeight="251661312" behindDoc="0" locked="0" layoutInCell="1" allowOverlap="1" wp14:anchorId="780B9062" wp14:editId="6EAF08DE">
-            <wp:simplePos x="0" y="0"/>
-            <wp:positionH relativeFrom="column">
-              <wp:posOffset>2919730</wp:posOffset>
-            </wp:positionH>
-            <wp:positionV relativeFrom="paragraph">
-              <wp:posOffset>1239520</wp:posOffset>
-            </wp:positionV>
-            <wp:extent cx="205740" cy="205740"/>
-            <wp:effectExtent l="0" t="0" r="3810" b="3810"/>
-            <wp:wrapNone/>
-            <wp:docPr id="2" name="Picture 2" descr="http://clipartbold.com/wp-content/uploads/2016/02/Free-moon-clipart-free-clipart-images-graphics-animated.png"/>
-            <wp:cNvGraphicFramePr>
-              <a:graphicFrameLocks xmlns:a="http://schemas.openxmlformats.org/drawingml/2006/main" noChangeAspect="1"/>
-            </wp:cNvGraphicFramePr>
-            <a:graphic xmlns:a="http://schemas.openxmlformats.org/drawingml/2006/main">
-              <a:graphicData uri="http://schemas.openxmlformats.org/drawingml/2006/picture">
-                <pic:pic xmlns:pic="http://schemas.openxmlformats.org/drawingml/2006/picture">
-                  <pic:nvPicPr>
-                    <pic:cNvPr id="0" name="Picture 1" descr="http://clipartbold.com/wp-content/uploads/2016/02/Free-moon-clipart-free-clipart-images-graphics-animated.png"/>
-                    <pic:cNvPicPr>
-                      <a:picLocks noChangeAspect="1" noChangeArrowheads="1"/>
-                    </pic:cNvPicPr>
-                  </pic:nvPicPr>
-                  <pic:blipFill>
-                    <a:blip r:embed="rId5" cstate="print">
-                      <a:extLst>
-                        <a:ext uri="{BEBA8EAE-BF5A-486C-A8C5-ECC9F3942E4B}">
-                          <a14:imgProps xmlns:a14="http://schemas.microsoft.com/office/drawing/2010/main">
-                            <a14:imgLayer r:embed="rId6">
-                              <a14:imgEffect>
-                                <a14:brightnessContrast bright="-40000" contrast="56000"/>
-                              </a14:imgEffect>
-                            </a14:imgLayer>
-                          </a14:imgProps>
-                        </a:ext>
-                        <a:ext uri="{28A0092B-C50C-407E-A947-70E740481C1C}">
-                          <a14:useLocalDpi xmlns:a14="http://schemas.microsoft.com/office/drawing/2010/main" val="0"/>
-                        </a:ext>
-                      </a:extLst>
-                    </a:blip>
-                    <a:srcRect/>
-                    <a:stretch>
-                      <a:fillRect/>
-                    </a:stretch>
-                  </pic:blipFill>
-                  <pic:spPr bwMode="auto">
-                    <a:xfrm>
-                      <a:off x="0" y="0"/>
-                      <a:ext cx="205740" cy="205740"/>
-                    </a:xfrm>
-                    <a:prstGeom prst="rect">
-                      <a:avLst/>
-                    </a:prstGeom>
-                    <a:noFill/>
-                    <a:ln>
-                      <a:noFill/>
-                    </a:ln>
-                  </pic:spPr>
-                </pic:pic>
-              </a:graphicData>
-            </a:graphic>
-            <wp14:sizeRelH relativeFrom="page">
-              <wp14:pctWidth>0</wp14:pctWidth>
-            </wp14:sizeRelH>
-            <wp14:sizeRelV relativeFrom="page">
-              <wp14:pctHeight>0</wp14:pctHeight>
-            </wp14:sizeRelV>
-          </wp:anchor>
-        </w:drawing>
-      </w:r>
-      <w:r>
-        <w:rPr>
-          <w:noProof/>
-        </w:rPr>
         <mc:AlternateContent>
           <mc:Choice Requires="wps">
             <w:drawing>
-              <wp:anchor distT="0" distB="0" distL="114300" distR="114300" simplePos="0" relativeHeight="251673600" behindDoc="0" locked="0" layoutInCell="1" allowOverlap="1" wp14:anchorId="4BF423DC" wp14:editId="70108875">
+              <wp:anchor distT="0" distB="0" distL="114300" distR="114300" simplePos="0" relativeHeight="251668480" behindDoc="0" locked="0" layoutInCell="1" allowOverlap="1" wp14:anchorId="6C444301" wp14:editId="11CB6A63">
                 <wp:simplePos x="0" y="0"/>
                 <wp:positionH relativeFrom="column">
                   <wp:posOffset>4935220</wp:posOffset>
@@ -494,13 +585,8 @@
                             <w:pPr>
                               <w:spacing w:line="240" w:lineRule="auto"/>
                             </w:pPr>
-                            <w:proofErr w:type="gramStart"/>
                             <w:r>
-                              <w:t>falling</w:t>
-                            </w:r>
-                            <w:proofErr w:type="gramEnd"/>
-                            <w:r>
-                              <w:t xml:space="preserve"> mass</w:t>
+                              <w:t>falling mass</w:t>
                             </w:r>
                           </w:p>
                         </w:txbxContent>
@@ -522,20 +608,15 @@
           </mc:Choice>
           <mc:Fallback>
             <w:pict>
-              <v:shape id="Text Box 11" o:spid="_x0000_s1028" type="#_x0000_t202" style="position:absolute;margin-left:388.6pt;margin-top:71.15pt;width:54.8pt;height:37.35pt;z-index:251673600;visibility:visible;mso-wrap-style:square;mso-height-percent:0;mso-wrap-distance-left:9pt;mso-wrap-distance-top:0;mso-wrap-distance-right:9pt;mso-wrap-distance-bottom:0;mso-position-horizontal:absolute;mso-position-horizontal-relative:text;mso-position-vertical:absolute;mso-position-vertical-relative:text;mso-height-percent:0;mso-height-relative:margin;v-text-anchor:top" o:gfxdata="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" filled="f" stroked="f" strokeweight=".5pt">
+              <v:shape w14:anchorId="6C444301" id="Text Box 11" o:spid="_x0000_s1028" type="#_x0000_t202" style="position:absolute;margin-left:388.6pt;margin-top:71.15pt;width:54.8pt;height:37.35pt;z-index:251668480;visibility:visible;mso-wrap-style:square;mso-height-percent:0;mso-wrap-distance-left:9pt;mso-wrap-distance-top:0;mso-wrap-distance-right:9pt;mso-wrap-distance-bottom:0;mso-position-horizontal:absolute;mso-position-horizontal-relative:text;mso-position-vertical:absolute;mso-position-vertical-relative:text;mso-height-percent:0;mso-height-relative:margin;v-text-anchor:top" o:gfxdata="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" filled="f" stroked="f" strokeweight=".5pt">
                 <v:textbox>
                   <w:txbxContent>
                     <w:p>
                       <w:pPr>
                         <w:spacing w:line="240" w:lineRule="auto"/>
                       </w:pPr>
-                      <w:proofErr w:type="gramStart"/>
                       <w:r>
-                        <w:t>falling</w:t>
-                      </w:r>
-                      <w:proofErr w:type="gramEnd"/>
-                      <w:r>
-                        <w:t xml:space="preserve"> mass</w:t>
+                        <w:t>falling mass</w:t>
                       </w:r>
                     </w:p>
                   </w:txbxContent>
@@ -552,7 +633,7 @@
         <mc:AlternateContent>
           <mc:Choice Requires="wps">
             <w:drawing>
-              <wp:anchor distT="0" distB="0" distL="114300" distR="114300" simplePos="0" relativeHeight="251662336" behindDoc="0" locked="0" layoutInCell="1" allowOverlap="1" wp14:anchorId="454FF307" wp14:editId="272B3D6B">
+              <wp:anchor distT="0" distB="0" distL="114300" distR="114300" simplePos="0" relativeHeight="251651072" behindDoc="0" locked="0" layoutInCell="1" allowOverlap="1" wp14:anchorId="43BD1688" wp14:editId="48162C95">
                 <wp:simplePos x="0" y="0"/>
                 <wp:positionH relativeFrom="column">
                   <wp:posOffset>1884045</wp:posOffset>
@@ -614,7 +695,7 @@
           </mc:Choice>
           <mc:Fallback>
             <w:pict>
-              <v:shape id="Straight Arrow Connector 4" o:spid="_x0000_s1026" type="#_x0000_t32" style="position:absolute;margin-left:148.35pt;margin-top:120.5pt;width:94.35pt;height:14.9pt;flip:y;z-index:251662336;visibility:visible;mso-wrap-style:square;mso-width-percent:0;mso-height-percent:0;mso-wrap-distance-left:9pt;mso-wrap-distance-top:0;mso-wrap-distance-right:9pt;mso-wrap-distance-bottom:0;mso-position-horizontal:absolute;mso-position-horizontal-relative:text;mso-position-vertical:absolute;mso-position-vertical-relative:text;mso-width-percent:0;mso-height-percent:0;mso-width-relative:margin;mso-height-relative:margin" o:gfxdata="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" strokecolor="black [3213]" strokeweight="1pt">
+              <v:shape w14:anchorId="682199EA" id="Straight Arrow Connector 4" o:spid="_x0000_s1026" type="#_x0000_t32" style="position:absolute;margin-left:148.35pt;margin-top:120.5pt;width:94.35pt;height:14.9pt;flip:y;z-index:251651072;visibility:visible;mso-wrap-style:square;mso-width-percent:0;mso-height-percent:0;mso-wrap-distance-left:9pt;mso-wrap-distance-top:0;mso-wrap-distance-right:9pt;mso-wrap-distance-bottom:0;mso-position-horizontal:absolute;mso-position-horizontal-relative:text;mso-position-vertical:absolute;mso-position-vertical-relative:text;mso-width-percent:0;mso-height-percent:0;mso-width-relative:margin;mso-height-relative:margin" o:gfxdata="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" strokecolor="black [3213]" strokeweight="1pt">
                 <v:stroke endarrow="block"/>
               </v:shape>
             </w:pict>
@@ -628,7 +709,7 @@
         <mc:AlternateContent>
           <mc:Choice Requires="wps">
             <w:drawing>
-              <wp:anchor distT="0" distB="0" distL="114300" distR="114300" simplePos="0" relativeHeight="251671552" behindDoc="0" locked="0" layoutInCell="1" allowOverlap="1" wp14:anchorId="40DFFE99" wp14:editId="6C370D6B">
+              <wp:anchor distT="0" distB="0" distL="114300" distR="114300" simplePos="0" relativeHeight="251666432" behindDoc="0" locked="0" layoutInCell="1" allowOverlap="1" wp14:anchorId="15B92D6B" wp14:editId="7C101AD0">
                 <wp:simplePos x="0" y="0"/>
                 <wp:positionH relativeFrom="column">
                   <wp:posOffset>1290839</wp:posOffset>
@@ -699,7 +780,7 @@
           </mc:Choice>
           <mc:Fallback>
             <w:pict>
-              <v:shape id="Text Box 10" o:spid="_x0000_s1029" type="#_x0000_t202" style="position:absolute;margin-left:101.65pt;margin-top:108.65pt;width:54.8pt;height:20.7pt;z-index:251671552;visibility:visible;mso-wrap-style:square;mso-height-percent:0;mso-wrap-distance-left:9pt;mso-wrap-distance-top:0;mso-wrap-distance-right:9pt;mso-wrap-distance-bottom:0;mso-position-horizontal:absolute;mso-position-horizontal-relative:text;mso-position-vertical:absolute;mso-position-vertical-relative:text;mso-height-percent:0;mso-height-relative:margin;v-text-anchor:top" o:gfxdata="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" filled="f" stroked="f" strokeweight=".5pt">
+              <v:shape w14:anchorId="15B92D6B" id="Text Box 10" o:spid="_x0000_s1029" type="#_x0000_t202" style="position:absolute;margin-left:101.65pt;margin-top:108.65pt;width:54.8pt;height:20.7pt;z-index:251666432;visibility:visible;mso-wrap-style:square;mso-height-percent:0;mso-wrap-distance-left:9pt;mso-wrap-distance-top:0;mso-wrap-distance-right:9pt;mso-wrap-distance-bottom:0;mso-position-horizontal:absolute;mso-position-horizontal-relative:text;mso-position-vertical:absolute;mso-position-vertical-relative:text;mso-height-percent:0;mso-height-relative:margin;v-text-anchor:top" o:gfxdata="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" filled="f" stroked="f" strokeweight=".5pt">
                 <v:textbox>
                   <w:txbxContent>
                     <w:p>
@@ -721,7 +802,7 @@
         <mc:AlternateContent>
           <mc:Choice Requires="wps">
             <w:drawing>
-              <wp:anchor distT="0" distB="0" distL="114300" distR="114300" simplePos="0" relativeHeight="251665408" behindDoc="0" locked="0" layoutInCell="1" allowOverlap="1" wp14:anchorId="205A694D" wp14:editId="47866E96">
+              <wp:anchor distT="0" distB="0" distL="114300" distR="114300" simplePos="0" relativeHeight="251667198" behindDoc="0" locked="0" layoutInCell="1" allowOverlap="1" wp14:anchorId="10E19F91" wp14:editId="3AB336D9">
                 <wp:simplePos x="0" y="0"/>
                 <wp:positionH relativeFrom="column">
                   <wp:posOffset>4759325</wp:posOffset>
@@ -783,7 +864,7 @@
           </mc:Choice>
           <mc:Fallback>
             <w:pict>
-              <v:shapetype id="_x0000_t16" coordsize="21600,21600" o:spt="16" adj="5400" path="m@0,l0@0,,21600@1,21600,21600@2,21600,xem0@0nfl@1@0,21600,em@1@0nfl@1,21600e">
+              <v:shapetype w14:anchorId="084FF308" id="_x0000_t16" coordsize="21600,21600" o:spt="16" adj="5400" path="m@0,l0@0,,21600@1,21600,21600@2,21600,xem0@0nfl@1@0,21600,em@1@0nfl@1,21600e">
                 <v:stroke joinstyle="miter"/>
                 <v:formulas>
                   <v:f eqn="val #0"/>
@@ -800,7 +881,7 @@
                 </v:handles>
                 <o:complex v:ext="view"/>
               </v:shapetype>
-              <v:shape id="Cube 6" o:spid="_x0000_s1026" type="#_x0000_t16" style="position:absolute;margin-left:374.75pt;margin-top:75.5pt;width:10.2pt;height:10.2pt;z-index:251665408;visibility:visible;mso-wrap-style:square;mso-wrap-distance-left:9pt;mso-wrap-distance-top:0;mso-wrap-distance-right:9pt;mso-wrap-distance-bottom:0;mso-position-horizontal:absolute;mso-position-horizontal-relative:text;mso-position-vertical:absolute;mso-position-vertical-relative:text;v-text-anchor:middle" o:gfxdata="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" filled="f" strokecolor="black [3213]"/>
+              <v:shape id="Cube 6" o:spid="_x0000_s1026" type="#_x0000_t16" style="position:absolute;margin-left:374.75pt;margin-top:75.5pt;width:10.2pt;height:10.2pt;z-index:251667198;visibility:visible;mso-wrap-style:square;mso-wrap-distance-left:9pt;mso-wrap-distance-top:0;mso-wrap-distance-right:9pt;mso-wrap-distance-bottom:0;mso-position-horizontal:absolute;mso-position-horizontal-relative:text;mso-position-vertical:absolute;mso-position-vertical-relative:text;v-text-anchor:middle" o:gfxdata="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" filled="f" strokecolor="black [3213]"/>
             </w:pict>
           </mc:Fallback>
         </mc:AlternateContent>
@@ -812,7 +893,7 @@
         <mc:AlternateContent>
           <mc:Choice Requires="wps">
             <w:drawing>
-              <wp:anchor distT="0" distB="0" distL="114300" distR="114300" simplePos="0" relativeHeight="251668480" behindDoc="0" locked="0" layoutInCell="1" allowOverlap="1" wp14:anchorId="0B4D5280" wp14:editId="3062C275">
+              <wp:anchor distT="0" distB="0" distL="114300" distR="114300" simplePos="0" relativeHeight="251667455" behindDoc="0" locked="0" layoutInCell="1" allowOverlap="1" wp14:anchorId="084BED04" wp14:editId="63D05F2F">
                 <wp:simplePos x="0" y="0"/>
                 <wp:positionH relativeFrom="column">
                   <wp:posOffset>4819650</wp:posOffset>
@@ -874,146 +955,12 @@
           </mc:Choice>
           <mc:Fallback>
             <w:pict>
-              <v:shape id="Straight Arrow Connector 8" o:spid="_x0000_s1026" type="#_x0000_t32" style="position:absolute;margin-left:379.5pt;margin-top:88.05pt;width:0;height:20.45pt;z-index:251668480;visibility:visible;mso-wrap-style:square;mso-width-percent:0;mso-height-percent:0;mso-wrap-distance-left:9pt;mso-wrap-distance-top:0;mso-wrap-distance-right:9pt;mso-wrap-distance-bottom:0;mso-position-horizontal:absolute;mso-position-horizontal-relative:text;mso-position-vertical:absolute;mso-position-vertical-relative:text;mso-width-percent:0;mso-height-percent:0;mso-width-relative:margin;mso-height-relative:margin" o:gfxdata="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" strokecolor="black [3213]" strokeweight="1pt">
+              <v:shape w14:anchorId="4544D05C" id="Straight Arrow Connector 8" o:spid="_x0000_s1026" type="#_x0000_t32" style="position:absolute;margin-left:379.5pt;margin-top:88.05pt;width:0;height:20.45pt;z-index:251667455;visibility:visible;mso-wrap-style:square;mso-width-percent:0;mso-height-percent:0;mso-wrap-distance-left:9pt;mso-wrap-distance-top:0;mso-wrap-distance-right:9pt;mso-wrap-distance-bottom:0;mso-position-horizontal:absolute;mso-position-horizontal-relative:text;mso-position-vertical:absolute;mso-position-vertical-relative:text;mso-width-percent:0;mso-height-percent:0;mso-width-relative:margin;mso-height-relative:margin" o:gfxdata="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" strokecolor="black [3213]" strokeweight="1pt">
                 <v:stroke endarrow="block"/>
               </v:shape>
             </w:pict>
           </mc:Fallback>
         </mc:AlternateContent>
-      </w:r>
-      <w:r>
-        <w:rPr>
-          <w:noProof/>
-        </w:rPr>
-        <w:drawing>
-          <wp:anchor distT="0" distB="0" distL="114300" distR="114300" simplePos="0" relativeHeight="251664384" behindDoc="0" locked="0" layoutInCell="1" allowOverlap="1" wp14:anchorId="57CAC0B1" wp14:editId="184F3D5D">
-            <wp:simplePos x="0" y="0"/>
-            <wp:positionH relativeFrom="column">
-              <wp:posOffset>4495800</wp:posOffset>
-            </wp:positionH>
-            <wp:positionV relativeFrom="paragraph">
-              <wp:posOffset>1722755</wp:posOffset>
-            </wp:positionV>
-            <wp:extent cx="647700" cy="661670"/>
-            <wp:effectExtent l="0" t="0" r="0" b="5080"/>
-            <wp:wrapNone/>
-            <wp:docPr id="5" name="Picture 5" descr="http://www.pngdot.com/wp-content/uploads/2015/11/Black_And_White_Earth_Png_01.png"/>
-            <wp:cNvGraphicFramePr>
-              <a:graphicFrameLocks xmlns:a="http://schemas.openxmlformats.org/drawingml/2006/main" noChangeAspect="1"/>
-            </wp:cNvGraphicFramePr>
-            <a:graphic xmlns:a="http://schemas.openxmlformats.org/drawingml/2006/main">
-              <a:graphicData uri="http://schemas.openxmlformats.org/drawingml/2006/picture">
-                <pic:pic xmlns:pic="http://schemas.openxmlformats.org/drawingml/2006/picture">
-                  <pic:nvPicPr>
-                    <pic:cNvPr id="0" name="Picture 1" descr="http://www.pngdot.com/wp-content/uploads/2015/11/Black_And_White_Earth_Png_01.png"/>
-                    <pic:cNvPicPr>
-                      <a:picLocks noChangeAspect="1" noChangeArrowheads="1"/>
-                    </pic:cNvPicPr>
-                  </pic:nvPicPr>
-                  <pic:blipFill>
-                    <a:blip r:embed="rId7" cstate="print">
-                      <a:extLst>
-                        <a:ext uri="{28A0092B-C50C-407E-A947-70E740481C1C}">
-                          <a14:useLocalDpi xmlns:a14="http://schemas.microsoft.com/office/drawing/2010/main" val="0"/>
-                        </a:ext>
-                      </a:extLst>
-                    </a:blip>
-                    <a:srcRect/>
-                    <a:stretch>
-                      <a:fillRect/>
-                    </a:stretch>
-                  </pic:blipFill>
-                  <pic:spPr bwMode="auto">
-                    <a:xfrm>
-                      <a:off x="0" y="0"/>
-                      <a:ext cx="647700" cy="661670"/>
-                    </a:xfrm>
-                    <a:prstGeom prst="rect">
-                      <a:avLst/>
-                    </a:prstGeom>
-                    <a:noFill/>
-                    <a:ln>
-                      <a:noFill/>
-                    </a:ln>
-                  </pic:spPr>
-                </pic:pic>
-              </a:graphicData>
-            </a:graphic>
-            <wp14:sizeRelH relativeFrom="page">
-              <wp14:pctWidth>0</wp14:pctWidth>
-            </wp14:sizeRelH>
-            <wp14:sizeRelV relativeFrom="page">
-              <wp14:pctHeight>0</wp14:pctHeight>
-            </wp14:sizeRelV>
-          </wp:anchor>
-        </w:drawing>
-      </w:r>
-      <w:r>
-        <w:rPr>
-          <w:noProof/>
-        </w:rPr>
-        <w:drawing>
-          <wp:anchor distT="0" distB="0" distL="114300" distR="114300" simplePos="0" relativeHeight="251658240" behindDoc="0" locked="0" layoutInCell="1" allowOverlap="1" wp14:anchorId="32F1E450" wp14:editId="04D0AE81">
-            <wp:simplePos x="0" y="0"/>
-            <wp:positionH relativeFrom="column">
-              <wp:posOffset>1659255</wp:posOffset>
-            </wp:positionH>
-            <wp:positionV relativeFrom="paragraph">
-              <wp:posOffset>1501140</wp:posOffset>
-            </wp:positionV>
-            <wp:extent cx="432435" cy="441960"/>
-            <wp:effectExtent l="0" t="0" r="5715" b="0"/>
-            <wp:wrapNone/>
-            <wp:docPr id="1" name="Picture 1" descr="http://www.pngdot.com/wp-content/uploads/2015/11/Black_And_White_Earth_Png_01.png"/>
-            <wp:cNvGraphicFramePr>
-              <a:graphicFrameLocks xmlns:a="http://schemas.openxmlformats.org/drawingml/2006/main" noChangeAspect="1"/>
-            </wp:cNvGraphicFramePr>
-            <a:graphic xmlns:a="http://schemas.openxmlformats.org/drawingml/2006/main">
-              <a:graphicData uri="http://schemas.openxmlformats.org/drawingml/2006/picture">
-                <pic:pic xmlns:pic="http://schemas.openxmlformats.org/drawingml/2006/picture">
-                  <pic:nvPicPr>
-                    <pic:cNvPr id="0" name="Picture 1" descr="http://www.pngdot.com/wp-content/uploads/2015/11/Black_And_White_Earth_Png_01.png"/>
-                    <pic:cNvPicPr>
-                      <a:picLocks noChangeAspect="1" noChangeArrowheads="1"/>
-                    </pic:cNvPicPr>
-                  </pic:nvPicPr>
-                  <pic:blipFill>
-                    <a:blip r:embed="rId8" cstate="print">
-                      <a:extLst>
-                        <a:ext uri="{28A0092B-C50C-407E-A947-70E740481C1C}">
-                          <a14:useLocalDpi xmlns:a14="http://schemas.microsoft.com/office/drawing/2010/main" val="0"/>
-                        </a:ext>
-                      </a:extLst>
-                    </a:blip>
-                    <a:srcRect/>
-                    <a:stretch>
-                      <a:fillRect/>
-                    </a:stretch>
-                  </pic:blipFill>
-                  <pic:spPr bwMode="auto">
-                    <a:xfrm>
-                      <a:off x="0" y="0"/>
-                      <a:ext cx="432435" cy="441960"/>
-                    </a:xfrm>
-                    <a:prstGeom prst="rect">
-                      <a:avLst/>
-                    </a:prstGeom>
-                    <a:noFill/>
-                    <a:ln>
-                      <a:noFill/>
-                    </a:ln>
-                  </pic:spPr>
-                </pic:pic>
-              </a:graphicData>
-            </a:graphic>
-            <wp14:sizeRelH relativeFrom="page">
-              <wp14:pctWidth>0</wp14:pctWidth>
-            </wp14:sizeRelH>
-            <wp14:sizeRelV relativeFrom="page">
-              <wp14:pctHeight>0</wp14:pctHeight>
-            </wp14:sizeRelV>
-          </wp:anchor>
-        </w:drawing>
       </w:r>
       <w:r>
         <w:rPr>
@@ -1085,7 +1032,7 @@
           </mc:Choice>
           <mc:Fallback>
             <w:pict>
-              <v:oval id="Oval 3" o:spid="_x0000_s1026" style="position:absolute;margin-left:52.2pt;margin-top:40.2pt;width:190.8pt;height:190.8pt;z-index:251660288;visibility:visible;mso-wrap-style:square;mso-wrap-distance-left:9pt;mso-wrap-distance-top:0;mso-wrap-distance-right:9pt;mso-wrap-distance-bottom:0;mso-position-horizontal:absolute;mso-position-horizontal-relative:text;mso-position-vertical:absolute;mso-position-vertical-relative:text;v-text-anchor:middle" o:gfxdata="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" filled="f" strokecolor="black [3213]" strokeweight="1pt">
+              <v:oval w14:anchorId="47A226D3" id="Oval 3" o:spid="_x0000_s1026" style="position:absolute;margin-left:52.2pt;margin-top:40.2pt;width:190.8pt;height:190.8pt;z-index:251660288;visibility:visible;mso-wrap-style:square;mso-wrap-distance-left:9pt;mso-wrap-distance-top:0;mso-wrap-distance-right:9pt;mso-wrap-distance-bottom:0;mso-position-horizontal:absolute;mso-position-horizontal-relative:text;mso-position-vertical:absolute;mso-position-vertical-relative:text;v-text-anchor:middle" o:gfxdata="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" filled="f" strokecolor="black [3213]" strokeweight="1pt">
                 <v:stroke dashstyle="dash"/>
               </v:oval>
             </w:pict>
@@ -1104,7 +1051,7 @@
 </file>
 
 <file path=word/styles.xml><?xml version="1.0" encoding="utf-8"?>
-<w:styles xmlns:mc="http://schemas.openxmlformats.org/markup-compatibility/2006" xmlns:r="http://schemas.openxmlformats.org/officeDocument/2006/relationships" xmlns:w="http://schemas.openxmlformats.org/wordprocessingml/2006/main" xmlns:w14="http://schemas.microsoft.com/office/word/2010/wordml" mc:Ignorable="w14">
+<w:styles xmlns:mc="http://schemas.openxmlformats.org/markup-compatibility/2006" xmlns:r="http://schemas.openxmlformats.org/officeDocument/2006/relationships" xmlns:w="http://schemas.openxmlformats.org/wordprocessingml/2006/main" xmlns:w14="http://schemas.microsoft.com/office/word/2010/wordml" xmlns:w15="http://schemas.microsoft.com/office/word/2012/wordml" xmlns:w16se="http://schemas.microsoft.com/office/word/2015/wordml/symex" mc:Ignorable="w14 w15 w16se">
   <w:docDefaults>
     <w:rPrDefault>
       <w:rPr>
@@ -1120,365 +1067,378 @@
       </w:pPr>
     </w:pPrDefault>
   </w:docDefaults>
-  <w:latentStyles w:defLockedState="0" w:defUIPriority="99" w:defSemiHidden="1" w:defUnhideWhenUsed="1" w:defQFormat="0" w:count="267">
-    <w:lsdException w:name="Normal" w:semiHidden="0" w:uiPriority="0" w:unhideWhenUsed="0" w:qFormat="1"/>
-    <w:lsdException w:name="heading 1" w:semiHidden="0" w:uiPriority="9" w:unhideWhenUsed="0" w:qFormat="1"/>
-    <w:lsdException w:name="heading 2" w:uiPriority="9" w:qFormat="1"/>
-    <w:lsdException w:name="heading 3" w:uiPriority="9" w:qFormat="1"/>
-    <w:lsdException w:name="heading 4" w:uiPriority="9" w:qFormat="1"/>
-    <w:lsdException w:name="heading 5" w:uiPriority="9" w:qFormat="1"/>
-    <w:lsdException w:name="heading 6" w:uiPriority="9" w:qFormat="1"/>
-    <w:lsdException w:name="heading 7" w:uiPriority="9" w:qFormat="1"/>
-    <w:lsdException w:name="heading 8" w:uiPriority="9" w:qFormat="1"/>
-    <w:lsdException w:name="heading 9" w:uiPriority="9" w:qFormat="1"/>
-    <w:lsdException w:name="toc 1" w:uiPriority="39"/>
-    <w:lsdException w:name="toc 2" w:uiPriority="39"/>
-    <w:lsdException w:name="toc 3" w:uiPriority="39"/>
-    <w:lsdException w:name="toc 4" w:uiPriority="39"/>
-    <w:lsdException w:name="toc 5" w:uiPriority="39"/>
-    <w:lsdException w:name="toc 6" w:uiPriority="39"/>
-    <w:lsdException w:name="toc 7" w:uiPriority="39"/>
-    <w:lsdException w:name="toc 8" w:uiPriority="39"/>
-    <w:lsdException w:name="toc 9" w:uiPriority="39"/>
-    <w:lsdException w:name="caption" w:uiPriority="35" w:qFormat="1"/>
-    <w:lsdException w:name="Title" w:semiHidden="0" w:uiPriority="10" w:unhideWhenUsed="0" w:qFormat="1"/>
-    <w:lsdException w:name="Default Paragraph Font" w:uiPriority="1"/>
-    <w:lsdException w:name="Subtitle" w:semiHidden="0" w:uiPriority="11" w:unhideWhenUsed="0" w:qFormat="1"/>
-    <w:lsdException w:name="Strong" w:semiHidden="0" w:uiPriority="22" w:unhideWhenUsed="0" w:qFormat="1"/>
-    <w:lsdException w:name="Emphasis" w:semiHidden="0" w:uiPriority="20" w:unhideWhenUsed="0" w:qFormat="1"/>
-    <w:lsdException w:name="Table Grid" w:semiHidden="0" w:uiPriority="59" w:unhideWhenUsed="0"/>
-    <w:lsdException w:name="Placeholder Text" w:unhideWhenUsed="0"/>
-    <w:lsdException w:name="No Spacing" w:semiHidden="0" w:uiPriority="1" w:unhideWhenUsed="0" w:qFormat="1"/>
-    <w:lsdException w:name="Light Shading" w:semiHidden="0" w:uiPriority="60" w:unhideWhenUsed="0"/>
-    <w:lsdException w:name="Light List" w:semiHidden="0" w:uiPriority="61" w:unhideWhenUsed="0"/>
-    <w:lsdException w:name="Light Grid" w:semiHidden="0" w:uiPriority="62" w:unhideWhenUsed="0"/>
-    <w:lsdException w:name="Medium Shading 1" w:semiHidden="0" w:uiPriority="63" w:unhideWhenUsed="0"/>
-    <w:lsdException w:name="Medium Shading 2" w:semiHidden="0" w:uiPriority="64" w:unhideWhenUsed="0"/>
-    <w:lsdException w:name="Medium List 1" w:semiHidden="0" w:uiPriority="65" w:unhideWhenUsed="0"/>
-    <w:lsdException w:name="Medium List 2" w:semiHidden="0" w:uiPriority="66" w:unhideWhenUsed="0"/>
-    <w:lsdException w:name="Medium Grid 1" w:semiHidden="0" w:uiPriority="67" w:unhideWhenUsed="0"/>
-    <w:lsdException w:name="Medium Grid 2" w:semiHidden="0" w:uiPriority="68" w:unhideWhenUsed="0"/>
-    <w:lsdException w:name="Medium Grid 3" w:semiHidden="0" w:uiPriority="69" w:unhideWhenUsed="0"/>
-    <w:lsdException w:name="Dark List" w:semiHidden="0" w:uiPriority="70" w:unhideWhenUsed="0"/>
-    <w:lsdException w:name="Colorful Shading" w:semiHidden="0" w:uiPriority="71" w:unhideWhenUsed="0"/>
-    <w:lsdException w:name="Colorful List" w:semiHidden="0" w:uiPriority="72" w:unhideWhenUsed="0"/>
-    <w:lsdException w:name="Colorful Grid" w:semiHidden="0" w:uiPriority="73" w:unhideWhenUsed="0"/>
-    <w:lsdException w:name="Light Shading Accent 1" w:semiHidden="0" w:uiPriority="60" w:unhideWhenUsed="0"/>
-    <w:lsdException w:name="Light List Accent 1" w:semiHidden="0" w:uiPriority="61" w:unhideWhenUsed="0"/>
-    <w:lsdException w:name="Light Grid Accent 1" w:semiHidden="0" w:uiPriority="62" w:unhideWhenUsed="0"/>
-    <w:lsdException w:name="Medium Shading 1 Accent 1" w:semiHidden="0" w:uiPriority="63" w:unhideWhenUsed="0"/>
-    <w:lsdException w:name="Medium Shading 2 Accent 1" w:semiHidden="0" w:uiPriority="64" w:unhideWhenUsed="0"/>
-    <w:lsdException w:name="Medium List 1 Accent 1" w:semiHidden="0" w:uiPriority="65" w:unhideWhenUsed="0"/>
-    <w:lsdException w:name="Revision" w:unhideWhenUsed="0"/>
-    <w:lsdException w:name="List Paragraph" w:semiHidden="0" w:uiPriority="34" w:unhideWhenUsed="0" w:qFormat="1"/>
-    <w:lsdException w:name="Quote" w:semiHidden="0" w:uiPriority="29" w:unhideWhenUsed="0" w:qFormat="1"/>
-    <w:lsdException w:name="Intense Quote" w:semiHidden="0" w:uiPriority="30" w:unhideWhenUsed="0" w:qFormat="1"/>
-    <w:lsdException w:name="Medium List 2 Accent 1" w:semiHidden="0" w:uiPriority="66" w:unhideWhenUsed="0"/>
-    <w:lsdException w:name="Medium Grid 1 Accent 1" w:semiHidden="0" w:uiPriority="67" w:unhideWhenUsed="0"/>
-    <w:lsdException w:name="Medium Grid 2 Accent 1" w:semiHidden="0" w:uiPriority="68" w:unhideWhenUsed="0"/>
-    <w:lsdException w:name="Medium Grid 3 Accent 1" w:semiHidden="0" w:uiPriority="69" w:unhideWhenUsed="0"/>
-    <w:lsdException w:name="Dark List Accent 1" w:semiHidden="0" w:uiPriority="70" w:unhideWhenUsed="0"/>
-    <w:lsdException w:name="Colorful Shading Accent 1" w:semiHidden="0" w:uiPriority="71" w:unhideWhenUsed="0"/>
-    <w:lsdException w:name="Colorful List Accent 1" w:semiHidden="0" w:uiPriority="72" w:unhideWhenUsed="0"/>
-    <w:lsdException w:name="Colorful Grid Accent 1" w:semiHidden="0" w:uiPriority="73" w:unhideWhenUsed="0"/>
-    <w:lsdException w:name="Light Shading Accent 2" w:semiHidden="0" w:uiPriority="60" w:unhideWhenUsed="0"/>
-    <w:lsdException w:name="Light List Accent 2" w:semiHidden="0" w:uiPriority="61" w:unhideWhenUsed="0"/>
-    <w:lsdException w:name="Light Grid Accent 2" w:semiHidden="0" w:uiPriority="62" w:unhideWhenUsed="0"/>
-    <w:lsdException w:name="Medium Shading 1 Accent 2" w:semiHidden="0" w:uiPriority="63" w:unhideWhenUsed="0"/>
-    <w:lsdException w:name="Medium Shading 2 Accent 2" w:semiHidden="0" w:uiPriority="64" w:unhideWhenUsed="0"/>
-    <w:lsdException w:name="Medium List 1 Accent 2" w:semiHidden="0" w:uiPriority="65" w:unhideWhenUsed="0"/>
-    <w:lsdException w:name="Medium List 2 Accent 2" w:semiHidden="0" w:uiPriority="66" w:unhideWhenUsed="0"/>
-    <w:lsdException w:name="Medium Grid 1 Accent 2" w:semiHidden="0" w:uiPriority="67" w:unhideWhenUsed="0"/>
-    <w:lsdException w:name="Medium Grid 2 Accent 2" w:semiHidden="0" w:uiPriority="68" w:unhideWhenUsed="0"/>
-    <w:lsdException w:name="Medium Grid 3 Accent 2" w:semiHidden="0" w:uiPriority="69" w:unhideWhenUsed="0"/>
-    <w:lsdException w:name="Dark List Accent 2" w:semiHidden="0" w:uiPriority="70" w:unhideWhenUsed="0"/>
-    <w:lsdException w:name="Colorful Shading Accent 2" w:semiHidden="0" w:uiPriority="71" w:unhideWhenUsed="0"/>
-    <w:lsdException w:name="Colorful List Accent 2" w:semiHidden="0" w:uiPriority="72" w:unhideWhenUsed="0"/>
-    <w:lsdException w:name="Colorful Grid Accent 2" w:semiHidden="0" w:uiPriority="73" w:unhideWhenUsed="0"/>
-    <w:lsdException w:name="Light Shading Accent 3" w:semiHidden="0" w:uiPriority="60" w:unhideWhenUsed="0"/>
-    <w:lsdException w:name="Light List Accent 3" w:semiHidden="0" w:uiPriority="61" w:unhideWhenUsed="0"/>
-    <w:lsdException w:name="Light Grid Accent 3" w:semiHidden="0" w:uiPriority="62" w:unhideWhenUsed="0"/>
-    <w:lsdException w:name="Medium Shading 1 Accent 3" w:semiHidden="0" w:uiPriority="63" w:unhideWhenUsed="0"/>
-    <w:lsdException w:name="Medium Shading 2 Accent 3" w:semiHidden="0" w:uiPriority="64" w:unhideWhenUsed="0"/>
-    <w:lsdException w:name="Medium List 1 Accent 3" w:semiHidden="0" w:uiPriority="65" w:unhideWhenUsed="0"/>
-    <w:lsdException w:name="Medium List 2 Accent 3" w:semiHidden="0" w:uiPriority="66" w:unhideWhenUsed="0"/>
-    <w:lsdException w:name="Medium Grid 1 Accent 3" w:semiHidden="0" w:uiPriority="67" w:unhideWhenUsed="0"/>
-    <w:lsdException w:name="Medium Grid 2 Accent 3" w:semiHidden="0" w:uiPriority="68" w:unhideWhenUsed="0"/>
-    <w:lsdException w:name="Medium Grid 3 Accent 3" w:semiHidden="0" w:uiPriority="69" w:unhideWhenUsed="0"/>
-    <w:lsdException w:name="Dark List Accent 3" w:semiHidden="0" w:uiPriority="70" w:unhideWhenUsed="0"/>
-    <w:lsdException w:name="Colorful Shading Accent 3" w:semiHidden="0" w:uiPriority="71" w:unhideWhenUsed="0"/>
-    <w:lsdException w:name="Colorful List Accent 3" w:semiHidden="0" w:uiPriority="72" w:unhideWhenUsed="0"/>
-    <w:lsdException w:name="Colorful Grid Accent 3" w:semiHidden="0" w:uiPriority="73" w:unhideWhenUsed="0"/>
-    <w:lsdException w:name="Light Shading Accent 4" w:semiHidden="0" w:uiPriority="60" w:unhideWhenUsed="0"/>
-    <w:lsdException w:name="Light List Accent 4" w:semiHidden="0" w:uiPriority="61" w:unhideWhenUsed="0"/>
-    <w:lsdException w:name="Light Grid Accent 4" w:semiHidden="0" w:uiPriority="62" w:unhideWhenUsed="0"/>
-    <w:lsdException w:name="Medium Shading 1 Accent 4" w:semiHidden="0" w:uiPriority="63" w:unhideWhenUsed="0"/>
-    <w:lsdException w:name="Medium Shading 2 Accent 4" w:semiHidden="0" w:uiPriority="64" w:unhideWhenUsed="0"/>
-    <w:lsdException w:name="Medium List 1 Accent 4" w:semiHidden="0" w:uiPriority="65" w:unhideWhenUsed="0"/>
-    <w:lsdException w:name="Medium List 2 Accent 4" w:semiHidden="0" w:uiPriority="66" w:unhideWhenUsed="0"/>
-    <w:lsdException w:name="Medium Grid 1 Accent 4" w:semiHidden="0" w:uiPriority="67" w:unhideWhenUsed="0"/>
-    <w:lsdException w:name="Medium Grid 2 Accent 4" w:semiHidden="0" w:uiPriority="68" w:unhideWhenUsed="0"/>
-    <w:lsdException w:name="Medium Grid 3 Accent 4" w:semiHidden="0" w:uiPriority="69" w:unhideWhenUsed="0"/>
-    <w:lsdException w:name="Dark List Accent 4" w:semiHidden="0" w:uiPriority="70" w:unhideWhenUsed="0"/>
-    <w:lsdException w:name="Colorful Shading Accent 4" w:semiHidden="0" w:uiPriority="71" w:unhideWhenUsed="0"/>
-    <w:lsdException w:name="Colorful List Accent 4" w:semiHidden="0" w:uiPriority="72" w:unhideWhenUsed="0"/>
-    <w:lsdException w:name="Colorful Grid Accent 4" w:semiHidden="0" w:uiPriority="73" w:unhideWhenUsed="0"/>
-    <w:lsdException w:name="Light Shading Accent 5" w:semiHidden="0" w:uiPriority="60" w:unhideWhenUsed="0"/>
-    <w:lsdException w:name="Light List Accent 5" w:semiHidden="0" w:uiPriority="61" w:unhideWhenUsed="0"/>
-    <w:lsdException w:name="Light Grid Accent 5" w:semiHidden="0" w:uiPriority="62" w:unhideWhenUsed="0"/>
-    <w:lsdException w:name="Medium Shading 1 Accent 5" w:semiHidden="0" w:uiPriority="63" w:unhideWhenUsed="0"/>
-    <w:lsdException w:name="Medium Shading 2 Accent 5" w:semiHidden="0" w:uiPriority="64" w:unhideWhenUsed="0"/>
-    <w:lsdException w:name="Medium List 1 Accent 5" w:semiHidden="0" w:uiPriority="65" w:unhideWhenUsed="0"/>
-    <w:lsdException w:name="Medium List 2 Accent 5" w:semiHidden="0" w:uiPriority="66" w:unhideWhenUsed="0"/>
-    <w:lsdException w:name="Medium Grid 1 Accent 5" w:semiHidden="0" w:uiPriority="67" w:unhideWhenUsed="0"/>
-    <w:lsdException w:name="Medium Grid 2 Accent 5" w:semiHidden="0" w:uiPriority="68" w:unhideWhenUsed="0"/>
-    <w:lsdException w:name="Medium Grid 3 Accent 5" w:semiHidden="0" w:uiPriority="69" w:unhideWhenUsed="0"/>
-    <w:lsdException w:name="Dark List Accent 5" w:semiHidden="0" w:uiPriority="70" w:unhideWhenUsed="0"/>
-    <w:lsdException w:name="Colorful Shading Accent 5" w:semiHidden="0" w:uiPriority="71" w:unhideWhenUsed="0"/>
-    <w:lsdException w:name="Colorful List Accent 5" w:semiHidden="0" w:uiPriority="72" w:unhideWhenUsed="0"/>
-    <w:lsdException w:name="Colorful Grid Accent 5" w:semiHidden="0" w:uiPriority="73" w:unhideWhenUsed="0"/>
-    <w:lsdException w:name="Light Shading Accent 6" w:semiHidden="0" w:uiPriority="60" w:unhideWhenUsed="0"/>
-    <w:lsdException w:name="Light List Accent 6" w:semiHidden="0" w:uiPriority="61" w:unhideWhenUsed="0"/>
-    <w:lsdException w:name="Light Grid Accent 6" w:semiHidden="0" w:uiPriority="62" w:unhideWhenUsed="0"/>
-    <w:lsdException w:name="Medium Shading 1 Accent 6" w:semiHidden="0" w:uiPriority="63" w:unhideWhenUsed="0"/>
-    <w:lsdException w:name="Medium Shading 2 Accent 6" w:semiHidden="0" w:uiPriority="64" w:unhideWhenUsed="0"/>
-    <w:lsdException w:name="Medium List 1 Accent 6" w:semiHidden="0" w:uiPriority="65" w:unhideWhenUsed="0"/>
-    <w:lsdException w:name="Medium List 2 Accent 6" w:semiHidden="0" w:uiPriority="66" w:unhideWhenUsed="0"/>
-    <w:lsdException w:name="Medium Grid 1 Accent 6" w:semiHidden="0" w:uiPriority="67" w:unhideWhenUsed="0"/>
-    <w:lsdException w:name="Medium Grid 2 Accent 6" w:semiHidden="0" w:uiPriority="68" w:unhideWhenUsed="0"/>
-    <w:lsdException w:name="Medium Grid 3 Accent 6" w:semiHidden="0" w:uiPriority="69" w:unhideWhenUsed="0"/>
-    <w:lsdException w:name="Dark List Accent 6" w:semiHidden="0" w:uiPriority="70" w:unhideWhenUsed="0"/>
-    <w:lsdException w:name="Colorful Shading Accent 6" w:semiHidden="0" w:uiPriority="71" w:unhideWhenUsed="0"/>
-    <w:lsdException w:name="Colorful List Accent 6" w:semiHidden="0" w:uiPriority="72" w:unhideWhenUsed="0"/>
-    <w:lsdException w:name="Colorful Grid Accent 6" w:semiHidden="0" w:uiPriority="73" w:unhideWhenUsed="0"/>
-    <w:lsdException w:name="Subtle Emphasis" w:semiHidden="0" w:uiPriority="19" w:unhideWhenUsed="0" w:qFormat="1"/>
-    <w:lsdException w:name="Intense Emphasis" w:semiHidden="0" w:uiPriority="21" w:unhideWhenUsed="0" w:qFormat="1"/>
-    <w:lsdException w:name="Subtle Reference" w:semiHidden="0" w:uiPriority="31" w:unhideWhenUsed="0" w:qFormat="1"/>
-    <w:lsdException w:name="Intense Reference" w:semiHidden="0" w:uiPriority="32" w:unhideWhenUsed="0" w:qFormat="1"/>
-    <w:lsdException w:name="Book Title" w:semiHidden="0" w:uiPriority="33" w:unhideWhenUsed="0" w:qFormat="1"/>
-    <w:lsdException w:name="Bibliography" w:uiPriority="37"/>
-    <w:lsdException w:name="TOC Heading" w:uiPriority="39" w:qFormat="1"/>
-  </w:latentStyles>
-  <w:style w:type="paragraph" w:default="1" w:styleId="Normal">
-    <w:name w:val="Normal"/>
-    <w:qFormat/>
-    <w:rsid w:val="00E93D16"/>
-  </w:style>
-  <w:style w:type="character" w:default="1" w:styleId="DefaultParagraphFont">
-    <w:name w:val="Default Paragraph Font"/>
-    <w:uiPriority w:val="1"/>
-    <w:semiHidden/>
-    <w:unhideWhenUsed/>
-  </w:style>
-  <w:style w:type="table" w:default="1" w:styleId="TableNormal">
-    <w:name w:val="Normal Table"/>
-    <w:uiPriority w:val="99"/>
-    <w:semiHidden/>
-    <w:unhideWhenUsed/>
-    <w:tblPr>
-      <w:tblInd w:w="0" w:type="dxa"/>
-      <w:tblCellMar>
-        <w:top w:w="0" w:type="dxa"/>
-        <w:left w:w="108" w:type="dxa"/>
-        <w:bottom w:w="0" w:type="dxa"/>
-        <w:right w:w="108" w:type="dxa"/>
-      </w:tblCellMar>
-    </w:tblPr>
-  </w:style>
-  <w:style w:type="numbering" w:default="1" w:styleId="NoList">
-    <w:name w:val="No List"/>
-    <w:uiPriority w:val="99"/>
-    <w:semiHidden/>
-    <w:unhideWhenUsed/>
-  </w:style>
-  <w:style w:type="paragraph" w:styleId="BalloonText">
-    <w:name w:val="Balloon Text"/>
-    <w:basedOn w:val="Normal"/>
-    <w:link w:val="BalloonTextChar"/>
-    <w:uiPriority w:val="99"/>
-    <w:semiHidden/>
-    <w:unhideWhenUsed/>
-    <w:rsid w:val="00221BC2"/>
-    <w:pPr>
-      <w:spacing w:after="0" w:line="240" w:lineRule="auto"/>
-    </w:pPr>
-    <w:rPr>
-      <w:rFonts w:ascii="Tahoma" w:hAnsi="Tahoma" w:cs="Tahoma"/>
-      <w:sz w:val="16"/>
-      <w:szCs w:val="16"/>
-    </w:rPr>
-  </w:style>
-  <w:style w:type="character" w:customStyle="1" w:styleId="BalloonTextChar">
-    <w:name w:val="Balloon Text Char"/>
-    <w:basedOn w:val="DefaultParagraphFont"/>
-    <w:link w:val="BalloonText"/>
-    <w:uiPriority w:val="99"/>
-    <w:semiHidden/>
-    <w:rsid w:val="00221BC2"/>
-    <w:rPr>
-      <w:rFonts w:ascii="Tahoma" w:hAnsi="Tahoma" w:cs="Tahoma"/>
-      <w:sz w:val="16"/>
-      <w:szCs w:val="16"/>
-    </w:rPr>
-  </w:style>
-</w:styles>
-</file>
-
-<file path=word/stylesWithEffects.xml><?xml version="1.0" encoding="utf-8"?>
-<w:styles xmlns:wpc="http://schemas.microsoft.com/office/word/2010/wordprocessingCanvas" xmlns:mc="http://schemas.openxmlformats.org/markup-compatibility/2006" xmlns:o="urn:schemas-microsoft-com:office:office" xmlns:r="http://schemas.openxmlformats.org/officeDocument/2006/relationships" xmlns:m="http://schemas.openxmlformats.org/officeDocument/2006/math" xmlns:v="urn:schemas-microsoft-com:vml" xmlns:wp14="http://schemas.microsoft.com/office/word/2010/wordprocessingDrawing" xmlns:wp="http://schemas.openxmlformats.org/drawingml/2006/wordprocessingDrawing" xmlns:w10="urn:schemas-microsoft-com:office:word" xmlns:w="http://schemas.openxmlformats.org/wordprocessingml/2006/main" xmlns:w14="http://schemas.microsoft.com/office/word/2010/wordml" xmlns:wpg="http://schemas.microsoft.com/office/word/2010/wordprocessingGroup" xmlns:wpi="http://schemas.microsoft.com/office/word/2010/wordprocessingInk" xmlns:wne="http://schemas.microsoft.com/office/word/2006/wordml" xmlns:wps="http://schemas.microsoft.com/office/word/2010/wordprocessingShape" mc:Ignorable="w14 wp14">
-  <w:docDefaults>
-    <w:rPrDefault>
-      <w:rPr>
-        <w:rFonts w:asciiTheme="minorHAnsi" w:eastAsiaTheme="minorHAnsi" w:hAnsiTheme="minorHAnsi" w:cstheme="minorBidi"/>
-        <w:sz w:val="22"/>
-        <w:szCs w:val="22"/>
-        <w:lang w:val="en-US" w:eastAsia="en-US" w:bidi="ar-SA"/>
-      </w:rPr>
-    </w:rPrDefault>
-    <w:pPrDefault>
-      <w:pPr>
-        <w:spacing w:after="200" w:line="276" w:lineRule="auto"/>
-      </w:pPr>
-    </w:pPrDefault>
-  </w:docDefaults>
-  <w:latentStyles w:defLockedState="0" w:defUIPriority="99" w:defSemiHidden="1" w:defUnhideWhenUsed="1" w:defQFormat="0" w:count="267">
-    <w:lsdException w:name="Normal" w:semiHidden="0" w:uiPriority="0" w:unhideWhenUsed="0" w:qFormat="1"/>
-    <w:lsdException w:name="heading 1" w:semiHidden="0" w:uiPriority="9" w:unhideWhenUsed="0" w:qFormat="1"/>
-    <w:lsdException w:name="heading 2" w:uiPriority="9" w:qFormat="1"/>
-    <w:lsdException w:name="heading 3" w:uiPriority="9" w:qFormat="1"/>
-    <w:lsdException w:name="heading 4" w:uiPriority="9" w:qFormat="1"/>
-    <w:lsdException w:name="heading 5" w:uiPriority="9" w:qFormat="1"/>
-    <w:lsdException w:name="heading 6" w:uiPriority="9" w:qFormat="1"/>
-    <w:lsdException w:name="heading 7" w:uiPriority="9" w:qFormat="1"/>
-    <w:lsdException w:name="heading 8" w:uiPriority="9" w:qFormat="1"/>
-    <w:lsdException w:name="heading 9" w:uiPriority="9" w:qFormat="1"/>
-    <w:lsdException w:name="toc 1" w:uiPriority="39"/>
-    <w:lsdException w:name="toc 2" w:uiPriority="39"/>
-    <w:lsdException w:name="toc 3" w:uiPriority="39"/>
-    <w:lsdException w:name="toc 4" w:uiPriority="39"/>
-    <w:lsdException w:name="toc 5" w:uiPriority="39"/>
-    <w:lsdException w:name="toc 6" w:uiPriority="39"/>
-    <w:lsdException w:name="toc 7" w:uiPriority="39"/>
-    <w:lsdException w:name="toc 8" w:uiPriority="39"/>
-    <w:lsdException w:name="toc 9" w:uiPriority="39"/>
-    <w:lsdException w:name="caption" w:uiPriority="35" w:qFormat="1"/>
-    <w:lsdException w:name="Title" w:semiHidden="0" w:uiPriority="10" w:unhideWhenUsed="0" w:qFormat="1"/>
-    <w:lsdException w:name="Default Paragraph Font" w:uiPriority="1"/>
-    <w:lsdException w:name="Subtitle" w:semiHidden="0" w:uiPriority="11" w:unhideWhenUsed="0" w:qFormat="1"/>
-    <w:lsdException w:name="Strong" w:semiHidden="0" w:uiPriority="22" w:unhideWhenUsed="0" w:qFormat="1"/>
-    <w:lsdException w:name="Emphasis" w:semiHidden="0" w:uiPriority="20" w:unhideWhenUsed="0" w:qFormat="1"/>
-    <w:lsdException w:name="Table Grid" w:semiHidden="0" w:uiPriority="59" w:unhideWhenUsed="0"/>
-    <w:lsdException w:name="Placeholder Text" w:unhideWhenUsed="0"/>
-    <w:lsdException w:name="No Spacing" w:semiHidden="0" w:uiPriority="1" w:unhideWhenUsed="0" w:qFormat="1"/>
-    <w:lsdException w:name="Light Shading" w:semiHidden="0" w:uiPriority="60" w:unhideWhenUsed="0"/>
-    <w:lsdException w:name="Light List" w:semiHidden="0" w:uiPriority="61" w:unhideWhenUsed="0"/>
-    <w:lsdException w:name="Light Grid" w:semiHidden="0" w:uiPriority="62" w:unhideWhenUsed="0"/>
-    <w:lsdException w:name="Medium Shading 1" w:semiHidden="0" w:uiPriority="63" w:unhideWhenUsed="0"/>
-    <w:lsdException w:name="Medium Shading 2" w:semiHidden="0" w:uiPriority="64" w:unhideWhenUsed="0"/>
-    <w:lsdException w:name="Medium List 1" w:semiHidden="0" w:uiPriority="65" w:unhideWhenUsed="0"/>
-    <w:lsdException w:name="Medium List 2" w:semiHidden="0" w:uiPriority="66" w:unhideWhenUsed="0"/>
-    <w:lsdException w:name="Medium Grid 1" w:semiHidden="0" w:uiPriority="67" w:unhideWhenUsed="0"/>
-    <w:lsdException w:name="Medium Grid 2" w:semiHidden="0" w:uiPriority="68" w:unhideWhenUsed="0"/>
-    <w:lsdException w:name="Medium Grid 3" w:semiHidden="0" w:uiPriority="69" w:unhideWhenUsed="0"/>
-    <w:lsdException w:name="Dark List" w:semiHidden="0" w:uiPriority="70" w:unhideWhenUsed="0"/>
-    <w:lsdException w:name="Colorful Shading" w:semiHidden="0" w:uiPriority="71" w:unhideWhenUsed="0"/>
-    <w:lsdException w:name="Colorful List" w:semiHidden="0" w:uiPriority="72" w:unhideWhenUsed="0"/>
-    <w:lsdException w:name="Colorful Grid" w:semiHidden="0" w:uiPriority="73" w:unhideWhenUsed="0"/>
-    <w:lsdException w:name="Light Shading Accent 1" w:semiHidden="0" w:uiPriority="60" w:unhideWhenUsed="0"/>
-    <w:lsdException w:name="Light List Accent 1" w:semiHidden="0" w:uiPriority="61" w:unhideWhenUsed="0"/>
-    <w:lsdException w:name="Light Grid Accent 1" w:semiHidden="0" w:uiPriority="62" w:unhideWhenUsed="0"/>
-    <w:lsdException w:name="Medium Shading 1 Accent 1" w:semiHidden="0" w:uiPriority="63" w:unhideWhenUsed="0"/>
-    <w:lsdException w:name="Medium Shading 2 Accent 1" w:semiHidden="0" w:uiPriority="64" w:unhideWhenUsed="0"/>
-    <w:lsdException w:name="Medium List 1 Accent 1" w:semiHidden="0" w:uiPriority="65" w:unhideWhenUsed="0"/>
-    <w:lsdException w:name="Revision" w:unhideWhenUsed="0"/>
-    <w:lsdException w:name="List Paragraph" w:semiHidden="0" w:uiPriority="34" w:unhideWhenUsed="0" w:qFormat="1"/>
-    <w:lsdException w:name="Quote" w:semiHidden="0" w:uiPriority="29" w:unhideWhenUsed="0" w:qFormat="1"/>
-    <w:lsdException w:name="Intense Quote" w:semiHidden="0" w:uiPriority="30" w:unhideWhenUsed="0" w:qFormat="1"/>
-    <w:lsdException w:name="Medium List 2 Accent 1" w:semiHidden="0" w:uiPriority="66" w:unhideWhenUsed="0"/>
-    <w:lsdException w:name="Medium Grid 1 Accent 1" w:semiHidden="0" w:uiPriority="67" w:unhideWhenUsed="0"/>
-    <w:lsdException w:name="Medium Grid 2 Accent 1" w:semiHidden="0" w:uiPriority="68" w:unhideWhenUsed="0"/>
-    <w:lsdException w:name="Medium Grid 3 Accent 1" w:semiHidden="0" w:uiPriority="69" w:unhideWhenUsed="0"/>
-    <w:lsdException w:name="Dark List Accent 1" w:semiHidden="0" w:uiPriority="70" w:unhideWhenUsed="0"/>
-    <w:lsdException w:name="Colorful Shading Accent 1" w:semiHidden="0" w:uiPriority="71" w:unhideWhenUsed="0"/>
-    <w:lsdException w:name="Colorful List Accent 1" w:semiHidden="0" w:uiPriority="72" w:unhideWhenUsed="0"/>
-    <w:lsdException w:name="Colorful Grid Accent 1" w:semiHidden="0" w:uiPriority="73" w:unhideWhenUsed="0"/>
-    <w:lsdException w:name="Light Shading Accent 2" w:semiHidden="0" w:uiPriority="60" w:unhideWhenUsed="0"/>
-    <w:lsdException w:name="Light List Accent 2" w:semiHidden="0" w:uiPriority="61" w:unhideWhenUsed="0"/>
-    <w:lsdException w:name="Light Grid Accent 2" w:semiHidden="0" w:uiPriority="62" w:unhideWhenUsed="0"/>
-    <w:lsdException w:name="Medium Shading 1 Accent 2" w:semiHidden="0" w:uiPriority="63" w:unhideWhenUsed="0"/>
-    <w:lsdException w:name="Medium Shading 2 Accent 2" w:semiHidden="0" w:uiPriority="64" w:unhideWhenUsed="0"/>
-    <w:lsdException w:name="Medium List 1 Accent 2" w:semiHidden="0" w:uiPriority="65" w:unhideWhenUsed="0"/>
-    <w:lsdException w:name="Medium List 2 Accent 2" w:semiHidden="0" w:uiPriority="66" w:unhideWhenUsed="0"/>
-    <w:lsdException w:name="Medium Grid 1 Accent 2" w:semiHidden="0" w:uiPriority="67" w:unhideWhenUsed="0"/>
-    <w:lsdException w:name="Medium Grid 2 Accent 2" w:semiHidden="0" w:uiPriority="68" w:unhideWhenUsed="0"/>
-    <w:lsdException w:name="Medium Grid 3 Accent 2" w:semiHidden="0" w:uiPriority="69" w:unhideWhenUsed="0"/>
-    <w:lsdException w:name="Dark List Accent 2" w:semiHidden="0" w:uiPriority="70" w:unhideWhenUsed="0"/>
-    <w:lsdException w:name="Colorful Shading Accent 2" w:semiHidden="0" w:uiPriority="71" w:unhideWhenUsed="0"/>
-    <w:lsdException w:name="Colorful List Accent 2" w:semiHidden="0" w:uiPriority="72" w:unhideWhenUsed="0"/>
-    <w:lsdException w:name="Colorful Grid Accent 2" w:semiHidden="0" w:uiPriority="73" w:unhideWhenUsed="0"/>
-    <w:lsdException w:name="Light Shading Accent 3" w:semiHidden="0" w:uiPriority="60" w:unhideWhenUsed="0"/>
-    <w:lsdException w:name="Light List Accent 3" w:semiHidden="0" w:uiPriority="61" w:unhideWhenUsed="0"/>
-    <w:lsdException w:name="Light Grid Accent 3" w:semiHidden="0" w:uiPriority="62" w:unhideWhenUsed="0"/>
-    <w:lsdException w:name="Medium Shading 1 Accent 3" w:semiHidden="0" w:uiPriority="63" w:unhideWhenUsed="0"/>
-    <w:lsdException w:name="Medium Shading 2 Accent 3" w:semiHidden="0" w:uiPriority="64" w:unhideWhenUsed="0"/>
-    <w:lsdException w:name="Medium List 1 Accent 3" w:semiHidden="0" w:uiPriority="65" w:unhideWhenUsed="0"/>
-    <w:lsdException w:name="Medium List 2 Accent 3" w:semiHidden="0" w:uiPriority="66" w:unhideWhenUsed="0"/>
-    <w:lsdException w:name="Medium Grid 1 Accent 3" w:semiHidden="0" w:uiPriority="67" w:unhideWhenUsed="0"/>
-    <w:lsdException w:name="Medium Grid 2 Accent 3" w:semiHidden="0" w:uiPriority="68" w:unhideWhenUsed="0"/>
-    <w:lsdException w:name="Medium Grid 3 Accent 3" w:semiHidden="0" w:uiPriority="69" w:unhideWhenUsed="0"/>
-    <w:lsdException w:name="Dark List Accent 3" w:semiHidden="0" w:uiPriority="70" w:unhideWhenUsed="0"/>
-    <w:lsdException w:name="Colorful Shading Accent 3" w:semiHidden="0" w:uiPriority="71" w:unhideWhenUsed="0"/>
-    <w:lsdException w:name="Colorful List Accent 3" w:semiHidden="0" w:uiPriority="72" w:unhideWhenUsed="0"/>
-    <w:lsdException w:name="Colorful Grid Accent 3" w:semiHidden="0" w:uiPriority="73" w:unhideWhenUsed="0"/>
-    <w:lsdException w:name="Light Shading Accent 4" w:semiHidden="0" w:uiPriority="60" w:unhideWhenUsed="0"/>
-    <w:lsdException w:name="Light List Accent 4" w:semiHidden="0" w:uiPriority="61" w:unhideWhenUsed="0"/>
-    <w:lsdException w:name="Light Grid Accent 4" w:semiHidden="0" w:uiPriority="62" w:unhideWhenUsed="0"/>
-    <w:lsdException w:name="Medium Shading 1 Accent 4" w:semiHidden="0" w:uiPriority="63" w:unhideWhenUsed="0"/>
-    <w:lsdException w:name="Medium Shading 2 Accent 4" w:semiHidden="0" w:uiPriority="64" w:unhideWhenUsed="0"/>
-    <w:lsdException w:name="Medium List 1 Accent 4" w:semiHidden="0" w:uiPriority="65" w:unhideWhenUsed="0"/>
-    <w:lsdException w:name="Medium List 2 Accent 4" w:semiHidden="0" w:uiPriority="66" w:unhideWhenUsed="0"/>
-    <w:lsdException w:name="Medium Grid 1 Accent 4" w:semiHidden="0" w:uiPriority="67" w:unhideWhenUsed="0"/>
-    <w:lsdException w:name="Medium Grid 2 Accent 4" w:semiHidden="0" w:uiPriority="68" w:unhideWhenUsed="0"/>
-    <w:lsdException w:name="Medium Grid 3 Accent 4" w:semiHidden="0" w:uiPriority="69" w:unhideWhenUsed="0"/>
-    <w:lsdException w:name="Dark List Accent 4" w:semiHidden="0" w:uiPriority="70" w:unhideWhenUsed="0"/>
-    <w:lsdException w:name="Colorful Shading Accent 4" w:semiHidden="0" w:uiPriority="71" w:unhideWhenUsed="0"/>
-    <w:lsdException w:name="Colorful List Accent 4" w:semiHidden="0" w:uiPriority="72" w:unhideWhenUsed="0"/>
-    <w:lsdException w:name="Colorful Grid Accent 4" w:semiHidden="0" w:uiPriority="73" w:unhideWhenUsed="0"/>
-    <w:lsdException w:name="Light Shading Accent 5" w:semiHidden="0" w:uiPriority="60" w:unhideWhenUsed="0"/>
-    <w:lsdException w:name="Light List Accent 5" w:semiHidden="0" w:uiPriority="61" w:unhideWhenUsed="0"/>
-    <w:lsdException w:name="Light Grid Accent 5" w:semiHidden="0" w:uiPriority="62" w:unhideWhenUsed="0"/>
-    <w:lsdException w:name="Medium Shading 1 Accent 5" w:semiHidden="0" w:uiPriority="63" w:unhideWhenUsed="0"/>
-    <w:lsdException w:name="Medium Shading 2 Accent 5" w:semiHidden="0" w:uiPriority="64" w:unhideWhenUsed="0"/>
-    <w:lsdException w:name="Medium List 1 Accent 5" w:semiHidden="0" w:uiPriority="65" w:unhideWhenUsed="0"/>
-    <w:lsdException w:name="Medium List 2 Accent 5" w:semiHidden="0" w:uiPriority="66" w:unhideWhenUsed="0"/>
-    <w:lsdException w:name="Medium Grid 1 Accent 5" w:semiHidden="0" w:uiPriority="67" w:unhideWhenUsed="0"/>
-    <w:lsdException w:name="Medium Grid 2 Accent 5" w:semiHidden="0" w:uiPriority="68" w:unhideWhenUsed="0"/>
-    <w:lsdException w:name="Medium Grid 3 Accent 5" w:semiHidden="0" w:uiPriority="69" w:unhideWhenUsed="0"/>
-    <w:lsdException w:name="Dark List Accent 5" w:semiHidden="0" w:uiPriority="70" w:unhideWhenUsed="0"/>
-    <w:lsdException w:name="Colorful Shading Accent 5" w:semiHidden="0" w:uiPriority="71" w:unhideWhenUsed="0"/>
-    <w:lsdException w:name="Colorful List Accent 5" w:semiHidden="0" w:uiPriority="72" w:unhideWhenUsed="0"/>
-    <w:lsdException w:name="Colorful Grid Accent 5" w:semiHidden="0" w:uiPriority="73" w:unhideWhenUsed="0"/>
-    <w:lsdException w:name="Light Shading Accent 6" w:semiHidden="0" w:uiPriority="60" w:unhideWhenUsed="0"/>
-    <w:lsdException w:name="Light List Accent 6" w:semiHidden="0" w:uiPriority="61" w:unhideWhenUsed="0"/>
-    <w:lsdException w:name="Light Grid Accent 6" w:semiHidden="0" w:uiPriority="62" w:unhideWhenUsed="0"/>
-    <w:lsdException w:name="Medium Shading 1 Accent 6" w:semiHidden="0" w:uiPriority="63" w:unhideWhenUsed="0"/>
-    <w:lsdException w:name="Medium Shading 2 Accent 6" w:semiHidden="0" w:uiPriority="64" w:unhideWhenUsed="0"/>
-    <w:lsdException w:name="Medium List 1 Accent 6" w:semiHidden="0" w:uiPriority="65" w:unhideWhenUsed="0"/>
-    <w:lsdException w:name="Medium List 2 Accent 6" w:semiHidden="0" w:uiPriority="66" w:unhideWhenUsed="0"/>
-    <w:lsdException w:name="Medium Grid 1 Accent 6" w:semiHidden="0" w:uiPriority="67" w:unhideWhenUsed="0"/>
-    <w:lsdException w:name="Medium Grid 2 Accent 6" w:semiHidden="0" w:uiPriority="68" w:unhideWhenUsed="0"/>
-    <w:lsdException w:name="Medium Grid 3 Accent 6" w:semiHidden="0" w:uiPriority="69" w:unhideWhenUsed="0"/>
-    <w:lsdException w:name="Dark List Accent 6" w:semiHidden="0" w:uiPriority="70" w:unhideWhenUsed="0"/>
-    <w:lsdException w:name="Colorful Shading Accent 6" w:semiHidden="0" w:uiPriority="71" w:unhideWhenUsed="0"/>
-    <w:lsdException w:name="Colorful List Accent 6" w:semiHidden="0" w:uiPriority="72" w:unhideWhenUsed="0"/>
-    <w:lsdException w:name="Colorful Grid Accent 6" w:semiHidden="0" w:uiPriority="73" w:unhideWhenUsed="0"/>
-    <w:lsdException w:name="Subtle Emphasis" w:semiHidden="0" w:uiPriority="19" w:unhideWhenUsed="0" w:qFormat="1"/>
-    <w:lsdException w:name="Intense Emphasis" w:semiHidden="0" w:uiPriority="21" w:unhideWhenUsed="0" w:qFormat="1"/>
-    <w:lsdException w:name="Subtle Reference" w:semiHidden="0" w:uiPriority="31" w:unhideWhenUsed="0" w:qFormat="1"/>
-    <w:lsdException w:name="Intense Reference" w:semiHidden="0" w:uiPriority="32" w:unhideWhenUsed="0" w:qFormat="1"/>
-    <w:lsdException w:name="Book Title" w:semiHidden="0" w:uiPriority="33" w:unhideWhenUsed="0" w:qFormat="1"/>
-    <w:lsdException w:name="Bibliography" w:uiPriority="37"/>
-    <w:lsdException w:name="TOC Heading" w:uiPriority="39" w:qFormat="1"/>
+  <w:latentStyles w:defLockedState="0" w:defUIPriority="99" w:defSemiHidden="0" w:defUnhideWhenUsed="0" w:defQFormat="0" w:count="371">
+    <w:lsdException w:name="Normal" w:uiPriority="0" w:qFormat="1"/>
+    <w:lsdException w:name="heading 1" w:uiPriority="9" w:qFormat="1"/>
+    <w:lsdException w:name="heading 2" w:semiHidden="1" w:uiPriority="9" w:unhideWhenUsed="1" w:qFormat="1"/>
+    <w:lsdException w:name="heading 3" w:semiHidden="1" w:uiPriority="9" w:unhideWhenUsed="1" w:qFormat="1"/>
+    <w:lsdException w:name="heading 4" w:semiHidden="1" w:uiPriority="9" w:unhideWhenUsed="1" w:qFormat="1"/>
+    <w:lsdException w:name="heading 5" w:semiHidden="1" w:uiPriority="9" w:unhideWhenUsed="1" w:qFormat="1"/>
+    <w:lsdException w:name="heading 6" w:semiHidden="1" w:uiPriority="9" w:unhideWhenUsed="1" w:qFormat="1"/>
+    <w:lsdException w:name="heading 7" w:semiHidden="1" w:uiPriority="9" w:unhideWhenUsed="1" w:qFormat="1"/>
+    <w:lsdException w:name="heading 8" w:semiHidden="1" w:uiPriority="9" w:unhideWhenUsed="1" w:qFormat="1"/>
+    <w:lsdException w:name="heading 9" w:semiHidden="1" w:uiPriority="9" w:unhideWhenUsed="1" w:qFormat="1"/>
+    <w:lsdException w:name="index 1" w:semiHidden="1" w:unhideWhenUsed="1"/>
+    <w:lsdException w:name="index 2" w:semiHidden="1" w:unhideWhenUsed="1"/>
+    <w:lsdException w:name="index 3" w:semiHidden="1" w:unhideWhenUsed="1"/>
+    <w:lsdException w:name="index 4" w:semiHidden="1" w:unhideWhenUsed="1"/>
+    <w:lsdException w:name="index 5" w:semiHidden="1" w:unhideWhenUsed="1"/>
+    <w:lsdException w:name="index 6" w:semiHidden="1" w:unhideWhenUsed="1"/>
+    <w:lsdException w:name="index 7" w:semiHidden="1" w:unhideWhenUsed="1"/>
+    <w:lsdException w:name="index 8" w:semiHidden="1" w:unhideWhenUsed="1"/>
+    <w:lsdException w:name="index 9" w:semiHidden="1" w:unhideWhenUsed="1"/>
+    <w:lsdException w:name="toc 1" w:semiHidden="1" w:uiPriority="39" w:unhideWhenUsed="1"/>
+    <w:lsdException w:name="toc 2" w:semiHidden="1" w:uiPriority="39" w:unhideWhenUsed="1"/>
+    <w:lsdException w:name="toc 3" w:semiHidden="1" w:uiPriority="39" w:unhideWhenUsed="1"/>
+    <w:lsdException w:name="toc 4" w:semiHidden="1" w:uiPriority="39" w:unhideWhenUsed="1"/>
+    <w:lsdException w:name="toc 5" w:semiHidden="1" w:uiPriority="39" w:unhideWhenUsed="1"/>
+    <w:lsdException w:name="toc 6" w:semiHidden="1" w:uiPriority="39" w:unhideWhenUsed="1"/>
+    <w:lsdException w:name="toc 7" w:semiHidden="1" w:uiPriority="39" w:unhideWhenUsed="1"/>
+    <w:lsdException w:name="toc 8" w:semiHidden="1" w:uiPriority="39" w:unhideWhenUsed="1"/>
+    <w:lsdException w:name="toc 9" w:semiHidden="1" w:uiPriority="39" w:unhideWhenUsed="1"/>
+    <w:lsdException w:name="Normal Indent" w:semiHidden="1" w:unhideWhenUsed="1"/>
+    <w:lsdException w:name="footnote text" w:semiHidden="1" w:unhideWhenUsed="1"/>
+    <w:lsdException w:name="annotation text" w:semiHidden="1" w:unhideWhenUsed="1"/>
+    <w:lsdException w:name="header" w:semiHidden="1" w:unhideWhenUsed="1"/>
+    <w:lsdException w:name="footer" w:semiHidden="1" w:unhideWhenUsed="1"/>
+    <w:lsdException w:name="index heading" w:semiHidden="1" w:unhideWhenUsed="1"/>
+    <w:lsdException w:name="caption" w:semiHidden="1" w:uiPriority="35" w:unhideWhenUsed="1" w:qFormat="1"/>
+    <w:lsdException w:name="table of figures" w:semiHidden="1" w:unhideWhenUsed="1"/>
+    <w:lsdException w:name="envelope address" w:semiHidden="1" w:unhideWhenUsed="1"/>
+    <w:lsdException w:name="envelope return" w:semiHidden="1" w:unhideWhenUsed="1"/>
+    <w:lsdException w:name="footnote reference" w:semiHidden="1" w:unhideWhenUsed="1"/>
+    <w:lsdException w:name="annotation reference" w:semiHidden="1" w:unhideWhenUsed="1"/>
+    <w:lsdException w:name="line number" w:semiHidden="1" w:unhideWhenUsed="1"/>
+    <w:lsdException w:name="page number" w:semiHidden="1" w:unhideWhenUsed="1"/>
+    <w:lsdException w:name="endnote reference" w:semiHidden="1" w:unhideWhenUsed="1"/>
+    <w:lsdException w:name="endnote text" w:semiHidden="1" w:unhideWhenUsed="1"/>
+    <w:lsdException w:name="table of authorities" w:semiHidden="1" w:unhideWhenUsed="1"/>
+    <w:lsdException w:name="macro" w:semiHidden="1" w:unhideWhenUsed="1"/>
+    <w:lsdException w:name="toa heading" w:semiHidden="1" w:unhideWhenUsed="1"/>
+    <w:lsdException w:name="List" w:semiHidden="1" w:unhideWhenUsed="1"/>
+    <w:lsdException w:name="List Bullet" w:semiHidden="1" w:unhideWhenUsed="1"/>
+    <w:lsdException w:name="List Number" w:semiHidden="1" w:unhideWhenUsed="1"/>
+    <w:lsdException w:name="List 2" w:semiHidden="1" w:unhideWhenUsed="1"/>
+    <w:lsdException w:name="List 3" w:semiHidden="1" w:unhideWhenUsed="1"/>
+    <w:lsdException w:name="List 4" w:semiHidden="1" w:unhideWhenUsed="1"/>
+    <w:lsdException w:name="List 5" w:semiHidden="1" w:unhideWhenUsed="1"/>
+    <w:lsdException w:name="List Bullet 2" w:semiHidden="1" w:unhideWhenUsed="1"/>
+    <w:lsdException w:name="List Bullet 3" w:semiHidden="1" w:unhideWhenUsed="1"/>
+    <w:lsdException w:name="List Bullet 4" w:semiHidden="1" w:unhideWhenUsed="1"/>
+    <w:lsdException w:name="List Bullet 5" w:semiHidden="1" w:unhideWhenUsed="1"/>
+    <w:lsdException w:name="List Number 2" w:semiHidden="1" w:unhideWhenUsed="1"/>
+    <w:lsdException w:name="List Number 3" w:semiHidden="1" w:unhideWhenUsed="1"/>
+    <w:lsdException w:name="List Number 4" w:semiHidden="1" w:unhideWhenUsed="1"/>
+    <w:lsdException w:name="List Number 5" w:semiHidden="1" w:unhideWhenUsed="1"/>
+    <w:lsdException w:name="Title" w:uiPriority="10" w:qFormat="1"/>
+    <w:lsdException w:name="Closing" w:semiHidden="1" w:unhideWhenUsed="1"/>
+    <w:lsdException w:name="Signature" w:semiHidden="1" w:unhideWhenUsed="1"/>
+    <w:lsdException w:name="Default Paragraph Font" w:semiHidden="1" w:uiPriority="1" w:unhideWhenUsed="1"/>
+    <w:lsdException w:name="Body Text" w:semiHidden="1" w:unhideWhenUsed="1"/>
+    <w:lsdException w:name="Body Text Indent" w:semiHidden="1" w:unhideWhenUsed="1"/>
+    <w:lsdException w:name="List Continue" w:semiHidden="1" w:unhideWhenUsed="1"/>
+    <w:lsdException w:name="List Continue 2" w:semiHidden="1" w:unhideWhenUsed="1"/>
+    <w:lsdException w:name="List Continue 3" w:semiHidden="1" w:unhideWhenUsed="1"/>
+    <w:lsdException w:name="List Continue 4" w:semiHidden="1" w:unhideWhenUsed="1"/>
+    <w:lsdException w:name="List Continue 5" w:semiHidden="1" w:unhideWhenUsed="1"/>
+    <w:lsdException w:name="Message Header" w:semiHidden="1" w:unhideWhenUsed="1"/>
+    <w:lsdException w:name="Subtitle" w:uiPriority="11" w:qFormat="1"/>
+    <w:lsdException w:name="Salutation" w:semiHidden="1" w:unhideWhenUsed="1"/>
+    <w:lsdException w:name="Date" w:semiHidden="1" w:unhideWhenUsed="1"/>
+    <w:lsdException w:name="Body Text First Indent" w:semiHidden="1" w:unhideWhenUsed="1"/>
+    <w:lsdException w:name="Body Text First Indent 2" w:semiHidden="1" w:unhideWhenUsed="1"/>
+    <w:lsdException w:name="Note Heading" w:semiHidden="1" w:unhideWhenUsed="1"/>
+    <w:lsdException w:name="Body Text 2" w:semiHidden="1" w:unhideWhenUsed="1"/>
+    <w:lsdException w:name="Body Text 3" w:semiHidden="1" w:unhideWhenUsed="1"/>
+    <w:lsdException w:name="Body Text Indent 2" w:semiHidden="1" w:unhideWhenUsed="1"/>
+    <w:lsdException w:name="Body Text Indent 3" w:semiHidden="1" w:unhideWhenUsed="1"/>
+    <w:lsdException w:name="Block Text" w:semiHidden="1" w:unhideWhenUsed="1"/>
+    <w:lsdException w:name="Hyperlink" w:semiHidden="1" w:unhideWhenUsed="1"/>
+    <w:lsdException w:name="FollowedHyperlink" w:semiHidden="1" w:unhideWhenUsed="1"/>
+    <w:lsdException w:name="Strong" w:uiPriority="22" w:qFormat="1"/>
+    <w:lsdException w:name="Emphasis" w:uiPriority="20" w:qFormat="1"/>
+    <w:lsdException w:name="Document Map" w:semiHidden="1" w:unhideWhenUsed="1"/>
+    <w:lsdException w:name="Plain Text" w:semiHidden="1" w:unhideWhenUsed="1"/>
+    <w:lsdException w:name="E-mail Signature" w:semiHidden="1" w:unhideWhenUsed="1"/>
+    <w:lsdException w:name="HTML Top of Form" w:semiHidden="1" w:unhideWhenUsed="1"/>
+    <w:lsdException w:name="HTML Bottom of Form" w:semiHidden="1" w:unhideWhenUsed="1"/>
+    <w:lsdException w:name="Normal (Web)" w:semiHidden="1" w:unhideWhenUsed="1"/>
+    <w:lsdException w:name="HTML Acronym" w:semiHidden="1" w:unhideWhenUsed="1"/>
+    <w:lsdException w:name="HTML Address" w:semiHidden="1" w:unhideWhenUsed="1"/>
+    <w:lsdException w:name="HTML Cite" w:semiHidden="1" w:unhideWhenUsed="1"/>
+    <w:lsdException w:name="HTML Code" w:semiHidden="1" w:unhideWhenUsed="1"/>
+    <w:lsdException w:name="HTML Definition" w:semiHidden="1" w:unhideWhenUsed="1"/>
+    <w:lsdException w:name="HTML Keyboard" w:semiHidden="1" w:unhideWhenUsed="1"/>
+    <w:lsdException w:name="HTML Preformatted" w:semiHidden="1" w:unhideWhenUsed="1"/>
+    <w:lsdException w:name="HTML Sample" w:semiHidden="1" w:unhideWhenUsed="1"/>
+    <w:lsdException w:name="HTML Typewriter" w:semiHidden="1" w:unhideWhenUsed="1"/>
+    <w:lsdException w:name="HTML Variable" w:semiHidden="1" w:unhideWhenUsed="1"/>
+    <w:lsdException w:name="Normal Table" w:semiHidden="1" w:unhideWhenUsed="1"/>
+    <w:lsdException w:name="annotation subject" w:semiHidden="1" w:unhideWhenUsed="1"/>
+    <w:lsdException w:name="No List" w:semiHidden="1" w:unhideWhenUsed="1"/>
+    <w:lsdException w:name="Outline List 1" w:semiHidden="1" w:unhideWhenUsed="1"/>
+    <w:lsdException w:name="Outline List 2" w:semiHidden="1" w:unhideWhenUsed="1"/>
+    <w:lsdException w:name="Outline List 3" w:semiHidden="1" w:unhideWhenUsed="1"/>
+    <w:lsdException w:name="Table Simple 1" w:semiHidden="1" w:unhideWhenUsed="1"/>
+    <w:lsdException w:name="Table Simple 2" w:semiHidden="1" w:unhideWhenUsed="1"/>
+    <w:lsdException w:name="Table Simple 3" w:semiHidden="1" w:unhideWhenUsed="1"/>
+    <w:lsdException w:name="Table Classic 1" w:semiHidden="1" w:unhideWhenUsed="1"/>
+    <w:lsdException w:name="Table Classic 2" w:semiHidden="1" w:unhideWhenUsed="1"/>
+    <w:lsdException w:name="Table Classic 3" w:semiHidden="1" w:unhideWhenUsed="1"/>
+    <w:lsdException w:name="Table Classic 4" w:semiHidden="1" w:unhideWhenUsed="1"/>
+    <w:lsdException w:name="Table Colorful 1" w:semiHidden="1" w:unhideWhenUsed="1"/>
+    <w:lsdException w:name="Table Colorful 2" w:semiHidden="1" w:unhideWhenUsed="1"/>
+    <w:lsdException w:name="Table Colorful 3" w:semiHidden="1" w:unhideWhenUsed="1"/>
+    <w:lsdException w:name="Table Columns 1" w:semiHidden="1" w:unhideWhenUsed="1"/>
+    <w:lsdException w:name="Table Columns 2" w:semiHidden="1" w:unhideWhenUsed="1"/>
+    <w:lsdException w:name="Table Columns 3" w:semiHidden="1" w:unhideWhenUsed="1"/>
+    <w:lsdException w:name="Table Columns 4" w:semiHidden="1" w:unhideWhenUsed="1"/>
+    <w:lsdException w:name="Table Columns 5" w:semiHidden="1" w:unhideWhenUsed="1"/>
+    <w:lsdException w:name="Table Grid 1" w:semiHidden="1" w:unhideWhenUsed="1"/>
+    <w:lsdException w:name="Table Grid 2" w:semiHidden="1" w:unhideWhenUsed="1"/>
+    <w:lsdException w:name="Table Grid 3" w:semiHidden="1" w:unhideWhenUsed="1"/>
+    <w:lsdException w:name="Table Grid 4" w:semiHidden="1" w:unhideWhenUsed="1"/>
+    <w:lsdException w:name="Table Grid 5" w:semiHidden="1" w:unhideWhenUsed="1"/>
+    <w:lsdException w:name="Table Grid 6" w:semiHidden="1" w:unhideWhenUsed="1"/>
+    <w:lsdException w:name="Table Grid 7" w:semiHidden="1" w:unhideWhenUsed="1"/>
+    <w:lsdException w:name="Table Grid 8" w:semiHidden="1" w:unhideWhenUsed="1"/>
+    <w:lsdException w:name="Table List 1" w:semiHidden="1" w:unhideWhenUsed="1"/>
+    <w:lsdException w:name="Table List 2" w:semiHidden="1" w:unhideWhenUsed="1"/>
+    <w:lsdException w:name="Table List 3" w:semiHidden="1" w:unhideWhenUsed="1"/>
+    <w:lsdException w:name="Table List 4" w:semiHidden="1" w:unhideWhenUsed="1"/>
+    <w:lsdException w:name="Table List 5" w:semiHidden="1" w:unhideWhenUsed="1"/>
+    <w:lsdException w:name="Table List 6" w:semiHidden="1" w:unhideWhenUsed="1"/>
+    <w:lsdException w:name="Table List 7" w:semiHidden="1" w:unhideWhenUsed="1"/>
+    <w:lsdException w:name="Table List 8" w:semiHidden="1" w:unhideWhenUsed="1"/>
+    <w:lsdException w:name="Table 3D effects 1" w:semiHidden="1" w:unhideWhenUsed="1"/>
+    <w:lsdException w:name="Table 3D effects 2" w:semiHidden="1" w:unhideWhenUsed="1"/>
+    <w:lsdException w:name="Table 3D effects 3" w:semiHidden="1" w:unhideWhenUsed="1"/>
+    <w:lsdException w:name="Table Contemporary" w:semiHidden="1" w:unhideWhenUsed="1"/>
+    <w:lsdException w:name="Table Elegant" w:semiHidden="1" w:unhideWhenUsed="1"/>
+    <w:lsdException w:name="Table Professional" w:semiHidden="1" w:unhideWhenUsed="1"/>
+    <w:lsdException w:name="Table Subtle 1" w:semiHidden="1" w:unhideWhenUsed="1"/>
+    <w:lsdException w:name="Table Subtle 2" w:semiHidden="1" w:unhideWhenUsed="1"/>
+    <w:lsdException w:name="Table Web 1" w:semiHidden="1" w:unhideWhenUsed="1"/>
+    <w:lsdException w:name="Table Web 2" w:semiHidden="1" w:unhideWhenUsed="1"/>
+    <w:lsdException w:name="Table Web 3" w:semiHidden="1" w:unhideWhenUsed="1"/>
+    <w:lsdException w:name="Balloon Text" w:semiHidden="1" w:unhideWhenUsed="1"/>
+    <w:lsdException w:name="Table Grid" w:uiPriority="59"/>
+    <w:lsdException w:name="Table Theme" w:semiHidden="1" w:unhideWhenUsed="1"/>
+    <w:lsdException w:name="Placeholder Text" w:semiHidden="1"/>
+    <w:lsdException w:name="No Spacing" w:uiPriority="1" w:qFormat="1"/>
+    <w:lsdException w:name="Light Shading" w:uiPriority="60"/>
+    <w:lsdException w:name="Light List" w:uiPriority="61"/>
+    <w:lsdException w:name="Light Grid" w:uiPriority="62"/>
+    <w:lsdException w:name="Medium Shading 1" w:uiPriority="63"/>
+    <w:lsdException w:name="Medium Shading 2" w:uiPriority="64"/>
+    <w:lsdException w:name="Medium List 1" w:uiPriority="65"/>
+    <w:lsdException w:name="Medium List 2" w:uiPriority="66"/>
+    <w:lsdException w:name="Medium Grid 1" w:uiPriority="67"/>
+    <w:lsdException w:name="Medium Grid 2" w:uiPriority="68"/>
+    <w:lsdException w:name="Medium Grid 3" w:uiPriority="69"/>
+    <w:lsdException w:name="Dark List" w:uiPriority="70"/>
+    <w:lsdException w:name="Colorful Shading" w:uiPriority="71"/>
+    <w:lsdException w:name="Colorful List" w:uiPriority="72"/>
+    <w:lsdException w:name="Colorful Grid" w:uiPriority="73"/>
+    <w:lsdException w:name="Light Shading Accent 1" w:uiPriority="60"/>
+    <w:lsdException w:name="Light List Accent 1" w:uiPriority="61"/>
+    <w:lsdException w:name="Light Grid Accent 1" w:uiPriority="62"/>
+    <w:lsdException w:name="Medium Shading 1 Accent 1" w:uiPriority="63"/>
+    <w:lsdException w:name="Medium Shading 2 Accent 1" w:uiPriority="64"/>
+    <w:lsdException w:name="Medium List 1 Accent 1" w:uiPriority="65"/>
+    <w:lsdException w:name="Revision" w:semiHidden="1"/>
+    <w:lsdException w:name="List Paragraph" w:uiPriority="34" w:qFormat="1"/>
+    <w:lsdException w:name="Quote" w:uiPriority="29" w:qFormat="1"/>
+    <w:lsdException w:name="Intense Quote" w:uiPriority="30" w:qFormat="1"/>
+    <w:lsdException w:name="Medium List 2 Accent 1" w:uiPriority="66"/>
+    <w:lsdException w:name="Medium Grid 1 Accent 1" w:uiPriority="67"/>
+    <w:lsdException w:name="Medium Grid 2 Accent 1" w:uiPriority="68"/>
+    <w:lsdException w:name="Medium Grid 3 Accent 1" w:uiPriority="69"/>
+    <w:lsdException w:name="Dark List Accent 1" w:uiPriority="70"/>
+    <w:lsdException w:name="Colorful Shading Accent 1" w:uiPriority="71"/>
+    <w:lsdException w:name="Colorful List Accent 1" w:uiPriority="72"/>
+    <w:lsdException w:name="Colorful Grid Accent 1" w:uiPriority="73"/>
+    <w:lsdException w:name="Light Shading Accent 2" w:uiPriority="60"/>
+    <w:lsdException w:name="Light List Accent 2" w:uiPriority="61"/>
+    <w:lsdException w:name="Light Grid Accent 2" w:uiPriority="62"/>
+    <w:lsdException w:name="Medium Shading 1 Accent 2" w:uiPriority="63"/>
+    <w:lsdException w:name="Medium Shading 2 Accent 2" w:uiPriority="64"/>
+    <w:lsdException w:name="Medium List 1 Accent 2" w:uiPriority="65"/>
+    <w:lsdException w:name="Medium List 2 Accent 2" w:uiPriority="66"/>
+    <w:lsdException w:name="Medium Grid 1 Accent 2" w:uiPriority="67"/>
+    <w:lsdException w:name="Medium Grid 2 Accent 2" w:uiPriority="68"/>
+    <w:lsdException w:name="Medium Grid 3 Accent 2" w:uiPriority="69"/>
+    <w:lsdException w:name="Dark List Accent 2" w:uiPriority="70"/>
+    <w:lsdException w:name="Colorful Shading Accent 2" w:uiPriority="71"/>
+    <w:lsdException w:name="Colorful List Accent 2" w:uiPriority="72"/>
+    <w:lsdException w:name="Colorful Grid Accent 2" w:uiPriority="73"/>
+    <w:lsdException w:name="Light Shading Accent 3" w:uiPriority="60"/>
+    <w:lsdException w:name="Light List Accent 3" w:uiPriority="61"/>
+    <w:lsdException w:name="Light Grid Accent 3" w:uiPriority="62"/>
+    <w:lsdException w:name="Medium Shading 1 Accent 3" w:uiPriority="63"/>
+    <w:lsdException w:name="Medium Shading 2 Accent 3" w:uiPriority="64"/>
+    <w:lsdException w:name="Medium List 1 Accent 3" w:uiPriority="65"/>
+    <w:lsdException w:name="Medium List 2 Accent 3" w:uiPriority="66"/>
+    <w:lsdException w:name="Medium Grid 1 Accent 3" w:uiPriority="67"/>
+    <w:lsdException w:name="Medium Grid 2 Accent 3" w:uiPriority="68"/>
+    <w:lsdException w:name="Medium Grid 3 Accent 3" w:uiPriority="69"/>
+    <w:lsdException w:name="Dark List Accent 3" w:uiPriority="70"/>
+    <w:lsdException w:name="Colorful Shading Accent 3" w:uiPriority="71"/>
+    <w:lsdException w:name="Colorful List Accent 3" w:uiPriority="72"/>
+    <w:lsdException w:name="Colorful Grid Accent 3" w:uiPriority="73"/>
+    <w:lsdException w:name="Light Shading Accent 4" w:uiPriority="60"/>
+    <w:lsdException w:name="Light List Accent 4" w:uiPriority="61"/>
+    <w:lsdException w:name="Light Grid Accent 4" w:uiPriority="62"/>
+    <w:lsdException w:name="Medium Shading 1 Accent 4" w:uiPriority="63"/>
+    <w:lsdException w:name="Medium Shading 2 Accent 4" w:uiPriority="64"/>
+    <w:lsdException w:name="Medium List 1 Accent 4" w:uiPriority="65"/>
+    <w:lsdException w:name="Medium List 2 Accent 4" w:uiPriority="66"/>
+    <w:lsdException w:name="Medium Grid 1 Accent 4" w:uiPriority="67"/>
+    <w:lsdException w:name="Medium Grid 2 Accent 4" w:uiPriority="68"/>
+    <w:lsdException w:name="Medium Grid 3 Accent 4" w:uiPriority="69"/>
+    <w:lsdException w:name="Dark List Accent 4" w:uiPriority="70"/>
+    <w:lsdException w:name="Colorful Shading Accent 4" w:uiPriority="71"/>
+    <w:lsdException w:name="Colorful List Accent 4" w:uiPriority="72"/>
+    <w:lsdException w:name="Colorful Grid Accent 4" w:uiPriority="73"/>
+    <w:lsdException w:name="Light Shading Accent 5" w:uiPriority="60"/>
+    <w:lsdException w:name="Light List Accent 5" w:uiPriority="61"/>
+    <w:lsdException w:name="Light Grid Accent 5" w:uiPriority="62"/>
+    <w:lsdException w:name="Medium Shading 1 Accent 5" w:uiPriority="63"/>
+    <w:lsdException w:name="Medium Shading 2 Accent 5" w:uiPriority="64"/>
+    <w:lsdException w:name="Medium List 1 Accent 5" w:uiPriority="65"/>
+    <w:lsdException w:name="Medium List 2 Accent 5" w:uiPriority="66"/>
+    <w:lsdException w:name="Medium Grid 1 Accent 5" w:uiPriority="67"/>
+    <w:lsdException w:name="Medium Grid 2 Accent 5" w:uiPriority="68"/>
+    <w:lsdException w:name="Medium Grid 3 Accent 5" w:uiPriority="69"/>
+    <w:lsdException w:name="Dark List Accent 5" w:uiPriority="70"/>
+    <w:lsdException w:name="Colorful Shading Accent 5" w:uiPriority="71"/>
+    <w:lsdException w:name="Colorful List Accent 5" w:uiPriority="72"/>
+    <w:lsdException w:name="Colorful Grid Accent 5" w:uiPriority="73"/>
+    <w:lsdException w:name="Light Shading Accent 6" w:uiPriority="60"/>
+    <w:lsdException w:name="Light List Accent 6" w:uiPriority="61"/>
+    <w:lsdException w:name="Light Grid Accent 6" w:uiPriority="62"/>
+    <w:lsdException w:name="Medium Shading 1 Accent 6" w:uiPriority="63"/>
+    <w:lsdException w:name="Medium Shading 2 Accent 6" w:uiPriority="64"/>
+    <w:lsdException w:name="Medium List 1 Accent 6" w:uiPriority="65"/>
+    <w:lsdException w:name="Medium List 2 Accent 6" w:uiPriority="66"/>
+    <w:lsdException w:name="Medium Grid 1 Accent 6" w:uiPriority="67"/>
+    <w:lsdException w:name="Medium Grid 2 Accent 6" w:uiPriority="68"/>
+    <w:lsdException w:name="Medium Grid 3 Accent 6" w:uiPriority="69"/>
+    <w:lsdException w:name="Dark List Accent 6" w:uiPriority="70"/>
+    <w:lsdException w:name="Colorful Shading Accent 6" w:uiPriority="71"/>
+    <w:lsdException w:name="Colorful List Accent 6" w:uiPriority="72"/>
+    <w:lsdException w:name="Colorful Grid Accent 6" w:uiPriority="73"/>
+    <w:lsdException w:name="Subtle Emphasis" w:uiPriority="19" w:qFormat="1"/>
+    <w:lsdException w:name="Intense Emphasis" w:uiPriority="21" w:qFormat="1"/>
+    <w:lsdException w:name="Subtle Reference" w:uiPriority="31" w:qFormat="1"/>
+    <w:lsdException w:name="Intense Reference" w:uiPriority="32" w:qFormat="1"/>
+    <w:lsdException w:name="Book Title" w:uiPriority="33" w:qFormat="1"/>
+    <w:lsdException w:name="Bibliography" w:semiHidden="1" w:uiPriority="37" w:unhideWhenUsed="1"/>
+    <w:lsdException w:name="TOC Heading" w:semiHidden="1" w:uiPriority="39" w:unhideWhenUsed="1" w:qFormat="1"/>
+    <w:lsdException w:name="Plain Table 1" w:uiPriority="41"/>
+    <w:lsdException w:name="Plain Table 2" w:uiPriority="42"/>
+    <w:lsdException w:name="Plain Table 3" w:uiPriority="43"/>
+    <w:lsdException w:name="Plain Table 4" w:uiPriority="44"/>
+    <w:lsdException w:name="Plain Table 5" w:uiPriority="45"/>
+    <w:lsdException w:name="Grid Table Light" w:uiPriority="40"/>
+    <w:lsdException w:name="Grid Table 1 Light" w:uiPriority="46"/>
+    <w:lsdException w:name="Grid Table 2" w:uiPriority="47"/>
+    <w:lsdException w:name="Grid Table 3" w:uiPriority="48"/>
+    <w:lsdException w:name="Grid Table 4" w:uiPriority="49"/>
+    <w:lsdException w:name="Grid Table 5 Dark" w:uiPriority="50"/>
+    <w:lsdException w:name="Grid Table 6 Colorful" w:uiPriority="51"/>
+    <w:lsdException w:name="Grid Table 7 Colorful" w:uiPriority="52"/>
+    <w:lsdException w:name="Grid Table 1 Light Accent 1" w:uiPriority="46"/>
+    <w:lsdException w:name="Grid Table 2 Accent 1" w:uiPriority="47"/>
+    <w:lsdException w:name="Grid Table 3 Accent 1" w:uiPriority="48"/>
+    <w:lsdException w:name="Grid Table 4 Accent 1" w:uiPriority="49"/>
+    <w:lsdException w:name="Grid Table 5 Dark Accent 1" w:uiPriority="50"/>
+    <w:lsdException w:name="Grid Table 6 Colorful Accent 1" w:uiPriority="51"/>
+    <w:lsdException w:name="Grid Table 7 Colorful Accent 1" w:uiPriority="52"/>
+    <w:lsdException w:name="Grid Table 1 Light Accent 2" w:uiPriority="46"/>
+    <w:lsdException w:name="Grid Table 2 Accent 2" w:uiPriority="47"/>
+    <w:lsdException w:name="Grid Table 3 Accent 2" w:uiPriority="48"/>
+    <w:lsdException w:name="Grid Table 4 Accent 2" w:uiPriority="49"/>
+    <w:lsdException w:name="Grid Table 5 Dark Accent 2" w:uiPriority="50"/>
+    <w:lsdException w:name="Grid Table 6 Colorful Accent 2" w:uiPriority="51"/>
+    <w:lsdException w:name="Grid Table 7 Colorful Accent 2" w:uiPriority="52"/>
+    <w:lsdException w:name="Grid Table 1 Light Accent 3" w:uiPriority="46"/>
+    <w:lsdException w:name="Grid Table 2 Accent 3" w:uiPriority="47"/>
+    <w:lsdException w:name="Grid Table 3 Accent 3" w:uiPriority="48"/>
+    <w:lsdException w:name="Grid Table 4 Accent 3" w:uiPriority="49"/>
+    <w:lsdException w:name="Grid Table 5 Dark Accent 3" w:uiPriority="50"/>
+    <w:lsdException w:name="Grid Table 6 Colorful Accent 3" w:uiPriority="51"/>
+    <w:lsdException w:name="Grid Table 7 Colorful Accent 3" w:uiPriority="52"/>
+    <w:lsdException w:name="Grid Table 1 Light Accent 4" w:uiPriority="46"/>
+    <w:lsdException w:name="Grid Table 2 Accent 4" w:uiPriority="47"/>
+    <w:lsdException w:name="Grid Table 3 Accent 4" w:uiPriority="48"/>
+    <w:lsdException w:name="Grid Table 4 Accent 4" w:uiPriority="49"/>
+    <w:lsdException w:name="Grid Table 5 Dark Accent 4" w:uiPriority="50"/>
+    <w:lsdException w:name="Grid Table 6 Colorful Accent 4" w:uiPriority="51"/>
+    <w:lsdException w:name="Grid Table 7 Colorful Accent 4" w:uiPriority="52"/>
+    <w:lsdException w:name="Grid Table 1 Light Accent 5" w:uiPriority="46"/>
+    <w:lsdException w:name="Grid Table 2 Accent 5" w:uiPriority="47"/>
+    <w:lsdException w:name="Grid Table 3 Accent 5" w:uiPriority="48"/>
+    <w:lsdException w:name="Grid Table 4 Accent 5" w:uiPriority="49"/>
+    <w:lsdException w:name="Grid Table 5 Dark Accent 5" w:uiPriority="50"/>
+    <w:lsdException w:name="Grid Table 6 Colorful Accent 5" w:uiPriority="51"/>
+    <w:lsdException w:name="Grid Table 7 Colorful Accent 5" w:uiPriority="52"/>
+    <w:lsdException w:name="Grid Table 1 Light Accent 6" w:uiPriority="46"/>
+    <w:lsdException w:name="Grid Table 2 Accent 6" w:uiPriority="47"/>
+    <w:lsdException w:name="Grid Table 3 Accent 6" w:uiPriority="48"/>
+    <w:lsdException w:name="Grid Table 4 Accent 6" w:uiPriority="49"/>
+    <w:lsdException w:name="Grid Table 5 Dark Accent 6" w:uiPriority="50"/>
+    <w:lsdException w:name="Grid Table 6 Colorful Accent 6" w:uiPriority="51"/>
+    <w:lsdException w:name="Grid Table 7 Colorful Accent 6" w:uiPriority="52"/>
+    <w:lsdException w:name="List Table 1 Light" w:uiPriority="46"/>
+    <w:lsdException w:name="List Table 2" w:uiPriority="47"/>
+    <w:lsdException w:name="List Table 3" w:uiPriority="48"/>
+    <w:lsdException w:name="List Table 4" w:uiPriority="49"/>
+    <w:lsdException w:name="List Table 5 Dark" w:uiPriority="50"/>
+    <w:lsdException w:name="List Table 6 Colorful" w:uiPriority="51"/>
+    <w:lsdException w:name="List Table 7 Colorful" w:uiPriority="52"/>
+    <w:lsdException w:name="List Table 1 Light Accent 1" w:uiPriority="46"/>
+    <w:lsdException w:name="List Table 2 Accent 1" w:uiPriority="47"/>
+    <w:lsdException w:name="List Table 3 Accent 1" w:uiPriority="48"/>
+    <w:lsdException w:name="List Table 4 Accent 1" w:uiPriority="49"/>
+    <w:lsdException w:name="List Table 5 Dark Accent 1" w:uiPriority="50"/>
+    <w:lsdException w:name="List Table 6 Colorful Accent 1" w:uiPriority="51"/>
+    <w:lsdException w:name="List Table 7 Colorful Accent 1" w:uiPriority="52"/>
+    <w:lsdException w:name="List Table 1 Light Accent 2" w:uiPriority="46"/>
+    <w:lsdException w:name="List Table 2 Accent 2" w:uiPriority="47"/>
+    <w:lsdException w:name="List Table 3 Accent 2" w:uiPriority="48"/>
+    <w:lsdException w:name="List Table 4 Accent 2" w:uiPriority="49"/>
+    <w:lsdException w:name="List Table 5 Dark Accent 2" w:uiPriority="50"/>
+    <w:lsdException w:name="List Table 6 Colorful Accent 2" w:uiPriority="51"/>
+    <w:lsdException w:name="List Table 7 Colorful Accent 2" w:uiPriority="52"/>
+    <w:lsdException w:name="List Table 1 Light Accent 3" w:uiPriority="46"/>
+    <w:lsdException w:name="List Table 2 Accent 3" w:uiPriority="47"/>
+    <w:lsdException w:name="List Table 3 Accent 3" w:uiPriority="48"/>
+    <w:lsdException w:name="List Table 4 Accent 3" w:uiPriority="49"/>
+    <w:lsdException w:name="List Table 5 Dark Accent 3" w:uiPriority="50"/>
+    <w:lsdException w:name="List Table 6 Colorful Accent 3" w:uiPriority="51"/>
+    <w:lsdException w:name="List Table 7 Colorful Accent 3" w:uiPriority="52"/>
+    <w:lsdException w:name="List Table 1 Light Accent 4" w:uiPriority="46"/>
+    <w:lsdException w:name="List Table 2 Accent 4" w:uiPriority="47"/>
+    <w:lsdException w:name="List Table 3 Accent 4" w:uiPriority="48"/>
+    <w:lsdException w:name="List Table 4 Accent 4" w:uiPriority="49"/>
+    <w:lsdException w:name="List Table 5 Dark Accent 4" w:uiPriority="50"/>
+    <w:lsdException w:name="List Table 6 Colorful Accent 4" w:uiPriority="51"/>
+    <w:lsdException w:name="List Table 7 Colorful Accent 4" w:uiPriority="52"/>
+    <w:lsdException w:name="List Table 1 Light Accent 5" w:uiPriority="46"/>
+    <w:lsdException w:name="List Table 2 Accent 5" w:uiPriority="47"/>
+    <w:lsdException w:name="List Table 3 Accent 5" w:uiPriority="48"/>
+    <w:lsdException w:name="List Table 4 Accent 5" w:uiPriority="49"/>
+    <w:lsdException w:name="List Table 5 Dark Accent 5" w:uiPriority="50"/>
+    <w:lsdException w:name="List Table 6 Colorful Accent 5" w:uiPriority="51"/>
+    <w:lsdException w:name="List Table 7 Colorful Accent 5" w:uiPriority="52"/>
+    <w:lsdException w:name="List Table 1 Light Accent 6" w:uiPriority="46"/>
+    <w:lsdException w:name="List Table 2 Accent 6" w:uiPriority="47"/>
+    <w:lsdException w:name="List Table 3 Accent 6" w:uiPriority="48"/>
+    <w:lsdException w:name="List Table 4 Accent 6" w:uiPriority="49"/>
+    <w:lsdException w:name="List Table 5 Dark Accent 6" w:uiPriority="50"/>
+    <w:lsdException w:name="List Table 6 Colorful Accent 6" w:uiPriority="51"/>
+    <w:lsdException w:name="List Table 7 Colorful Accent 6" w:uiPriority="52"/>
   </w:latentStyles>
   <w:style w:type="paragraph" w:default="1" w:styleId="Normal">
     <w:name w:val="Normal"/>

</xml_diff>

<commit_message>
Chaged notation and figures
-updated the ppt file of fig normal_forces
-updated the ppt file of fig force_diagram
-updated the ppt file offig force_diagram2
</commit_message>
<xml_diff>
--- a/StudentGuideModule1/elec_grav/new_fig1.docx
+++ b/StudentGuideModule1/elec_grav/new_fig1.docx
@@ -1,6 +1,6 @@
 
 <file path=word/document.xml><?xml version="1.0" encoding="utf-8"?>
-<w:document xmlns:wpc="http://schemas.microsoft.com/office/word/2010/wordprocessingCanvas" xmlns:cx="http://schemas.microsoft.com/office/drawing/2014/chartex" xmlns:mc="http://schemas.openxmlformats.org/markup-compatibility/2006" xmlns:o="urn:schemas-microsoft-com:office:office" xmlns:r="http://schemas.openxmlformats.org/officeDocument/2006/relationships" xmlns:m="http://schemas.openxmlformats.org/officeDocument/2006/math" xmlns:v="urn:schemas-microsoft-com:vml" xmlns:wp14="http://schemas.microsoft.com/office/word/2010/wordprocessingDrawing" xmlns:wp="http://schemas.openxmlformats.org/drawingml/2006/wordprocessingDrawing" xmlns:w10="urn:schemas-microsoft-com:office:word" xmlns:w="http://schemas.openxmlformats.org/wordprocessingml/2006/main" xmlns:w14="http://schemas.microsoft.com/office/word/2010/wordml" xmlns:w15="http://schemas.microsoft.com/office/word/2012/wordml" xmlns:w16se="http://schemas.microsoft.com/office/word/2015/wordml/symex" xmlns:wpg="http://schemas.microsoft.com/office/word/2010/wordprocessingGroup" xmlns:wpi="http://schemas.microsoft.com/office/word/2010/wordprocessingInk" xmlns:wne="http://schemas.microsoft.com/office/word/2006/wordml" xmlns:wps="http://schemas.microsoft.com/office/word/2010/wordprocessingShape" mc:Ignorable="w14 w15 w16se wp14">
+<w:document xmlns:wpc="http://schemas.microsoft.com/office/word/2010/wordprocessingCanvas" xmlns:cx="http://schemas.microsoft.com/office/drawing/2014/chartex" xmlns:cx1="http://schemas.microsoft.com/office/drawing/2015/9/8/chartex" xmlns:cx2="http://schemas.microsoft.com/office/drawing/2015/10/21/chartex" xmlns:cx3="http://schemas.microsoft.com/office/drawing/2016/5/9/chartex" xmlns:cx4="http://schemas.microsoft.com/office/drawing/2016/5/10/chartex" xmlns:cx5="http://schemas.microsoft.com/office/drawing/2016/5/11/chartex" xmlns:cx6="http://schemas.microsoft.com/office/drawing/2016/5/12/chartex" xmlns:cx7="http://schemas.microsoft.com/office/drawing/2016/5/13/chartex" xmlns:cx8="http://schemas.microsoft.com/office/drawing/2016/5/14/chartex" xmlns:mc="http://schemas.openxmlformats.org/markup-compatibility/2006" xmlns:aink="http://schemas.microsoft.com/office/drawing/2016/ink" xmlns:am3d="http://schemas.microsoft.com/office/drawing/2017/model3d" xmlns:o="urn:schemas-microsoft-com:office:office" xmlns:r="http://schemas.openxmlformats.org/officeDocument/2006/relationships" xmlns:m="http://schemas.openxmlformats.org/officeDocument/2006/math" xmlns:v="urn:schemas-microsoft-com:vml" xmlns:wp14="http://schemas.microsoft.com/office/word/2010/wordprocessingDrawing" xmlns:wp="http://schemas.openxmlformats.org/drawingml/2006/wordprocessingDrawing" xmlns:w10="urn:schemas-microsoft-com:office:word" xmlns:w="http://schemas.openxmlformats.org/wordprocessingml/2006/main" xmlns:w14="http://schemas.microsoft.com/office/word/2010/wordml" xmlns:w15="http://schemas.microsoft.com/office/word/2012/wordml" xmlns:w16cid="http://schemas.microsoft.com/office/word/2016/wordml/cid" xmlns:w16se="http://schemas.microsoft.com/office/word/2015/wordml/symex" xmlns:wpg="http://schemas.microsoft.com/office/word/2010/wordprocessingGroup" xmlns:wpi="http://schemas.microsoft.com/office/word/2010/wordprocessingInk" xmlns:wne="http://schemas.microsoft.com/office/word/2006/wordml" xmlns:wps="http://schemas.microsoft.com/office/word/2010/wordprocessingShape" mc:Ignorable="w14 w15 w16se w16cid wp14">
   <w:body>
     <w:p>
       <w:pPr>
@@ -409,7 +409,15 @@
                       <wps:txbx>
                         <w:txbxContent>
                           <w:p>
+                            <w:pPr>
+                              <w:rPr>
+                                <w:rFonts w:ascii="Times New Roman" w:hAnsi="Times New Roman" w:cs="Times New Roman"/>
+                              </w:rPr>
+                            </w:pPr>
                             <w:r>
+                              <w:rPr>
+                                <w:rFonts w:ascii="Times New Roman" w:hAnsi="Times New Roman" w:cs="Times New Roman"/>
+                              </w:rPr>
                               <w:t>Moon</w:t>
                             </w:r>
                           </w:p>
@@ -436,7 +444,15 @@
                 <v:textbox>
                   <w:txbxContent>
                     <w:p>
+                      <w:pPr>
+                        <w:rPr>
+                          <w:rFonts w:ascii="Times New Roman" w:hAnsi="Times New Roman" w:cs="Times New Roman"/>
+                        </w:rPr>
+                      </w:pPr>
                       <w:r>
+                        <w:rPr>
+                          <w:rFonts w:ascii="Times New Roman" w:hAnsi="Times New Roman" w:cs="Times New Roman"/>
+                        </w:rPr>
                         <w:t>Moon</w:t>
                       </w:r>
                     </w:p>
@@ -516,7 +532,7 @@
           </mc:Choice>
           <mc:Fallback>
             <w:pict>
-              <v:shapetype w14:anchorId="257A06F6" id="_x0000_t32" coordsize="21600,21600" o:spt="32" o:oned="t" path="m,l21600,21600e" filled="f">
+              <v:shapetype w14:anchorId="4F6275A4" id="_x0000_t32" coordsize="21600,21600" o:spt="32" o:oned="t" path="m,l21600,21600e" filled="f">
                 <v:path arrowok="t" fillok="f" o:connecttype="none"/>
                 <o:lock v:ext="edit" shapetype="t"/>
               </v:shapetype>
@@ -584,8 +600,14 @@
                           <w:p>
                             <w:pPr>
                               <w:spacing w:line="240" w:lineRule="auto"/>
+                              <w:rPr>
+                                <w:rFonts w:ascii="Times New Roman" w:hAnsi="Times New Roman" w:cs="Times New Roman"/>
+                              </w:rPr>
                             </w:pPr>
                             <w:r>
+                              <w:rPr>
+                                <w:rFonts w:ascii="Times New Roman" w:hAnsi="Times New Roman" w:cs="Times New Roman"/>
+                              </w:rPr>
                               <w:t>falling mass</w:t>
                             </w:r>
                           </w:p>
@@ -614,8 +636,14 @@
                     <w:p>
                       <w:pPr>
                         <w:spacing w:line="240" w:lineRule="auto"/>
+                        <w:rPr>
+                          <w:rFonts w:ascii="Times New Roman" w:hAnsi="Times New Roman" w:cs="Times New Roman"/>
+                        </w:rPr>
                       </w:pPr>
                       <w:r>
+                        <w:rPr>
+                          <w:rFonts w:ascii="Times New Roman" w:hAnsi="Times New Roman" w:cs="Times New Roman"/>
+                        </w:rPr>
                         <w:t>falling mass</w:t>
                       </w:r>
                     </w:p>
@@ -695,7 +723,7 @@
           </mc:Choice>
           <mc:Fallback>
             <w:pict>
-              <v:shape w14:anchorId="682199EA" id="Straight Arrow Connector 4" o:spid="_x0000_s1026" type="#_x0000_t32" style="position:absolute;margin-left:148.35pt;margin-top:120.5pt;width:94.35pt;height:14.9pt;flip:y;z-index:251651072;visibility:visible;mso-wrap-style:square;mso-width-percent:0;mso-height-percent:0;mso-wrap-distance-left:9pt;mso-wrap-distance-top:0;mso-wrap-distance-right:9pt;mso-wrap-distance-bottom:0;mso-position-horizontal:absolute;mso-position-horizontal-relative:text;mso-position-vertical:absolute;mso-position-vertical-relative:text;mso-width-percent:0;mso-height-percent:0;mso-width-relative:margin;mso-height-relative:margin" o:gfxdata="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" strokecolor="black [3213]" strokeweight="1pt">
+              <v:shape w14:anchorId="36FD633F" id="Straight Arrow Connector 4" o:spid="_x0000_s1026" type="#_x0000_t32" style="position:absolute;margin-left:148.35pt;margin-top:120.5pt;width:94.35pt;height:14.9pt;flip:y;z-index:251651072;visibility:visible;mso-wrap-style:square;mso-width-percent:0;mso-height-percent:0;mso-wrap-distance-left:9pt;mso-wrap-distance-top:0;mso-wrap-distance-right:9pt;mso-wrap-distance-bottom:0;mso-position-horizontal:absolute;mso-position-horizontal-relative:text;mso-position-vertical:absolute;mso-position-vertical-relative:text;mso-width-percent:0;mso-height-percent:0;mso-width-relative:margin;mso-height-relative:margin" o:gfxdata="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" strokecolor="black [3213]" strokeweight="1pt">
                 <v:stroke endarrow="block"/>
               </v:shape>
             </w:pict>
@@ -757,7 +785,15 @@
                       <wps:txbx>
                         <w:txbxContent>
                           <w:p>
+                            <w:pPr>
+                              <w:rPr>
+                                <w:rFonts w:ascii="Times New Roman" w:hAnsi="Times New Roman" w:cs="Times New Roman"/>
+                              </w:rPr>
+                            </w:pPr>
                             <w:r>
+                              <w:rPr>
+                                <w:rFonts w:ascii="Times New Roman" w:hAnsi="Times New Roman" w:cs="Times New Roman"/>
+                              </w:rPr>
                               <w:t>Earth</w:t>
                             </w:r>
                           </w:p>
@@ -784,7 +820,15 @@
                 <v:textbox>
                   <w:txbxContent>
                     <w:p>
+                      <w:pPr>
+                        <w:rPr>
+                          <w:rFonts w:ascii="Times New Roman" w:hAnsi="Times New Roman" w:cs="Times New Roman"/>
+                        </w:rPr>
+                      </w:pPr>
                       <w:r>
+                        <w:rPr>
+                          <w:rFonts w:ascii="Times New Roman" w:hAnsi="Times New Roman" w:cs="Times New Roman"/>
+                        </w:rPr>
                         <w:t>Earth</w:t>
                       </w:r>
                     </w:p>
@@ -864,7 +908,7 @@
           </mc:Choice>
           <mc:Fallback>
             <w:pict>
-              <v:shapetype w14:anchorId="084FF308" id="_x0000_t16" coordsize="21600,21600" o:spt="16" adj="5400" path="m@0,l0@0,,21600@1,21600,21600@2,21600,xem0@0nfl@1@0,21600,em@1@0nfl@1,21600e">
+              <v:shapetype w14:anchorId="782A3721" id="_x0000_t16" coordsize="21600,21600" o:spt="16" adj="5400" path="m@0,l0@0,,21600@1,21600,21600@2,21600,xem0@0nfl@1@0,21600,em@1@0nfl@1,21600e">
                 <v:stroke joinstyle="miter"/>
                 <v:formulas>
                   <v:f eqn="val #0"/>
@@ -955,7 +999,7 @@
           </mc:Choice>
           <mc:Fallback>
             <w:pict>
-              <v:shape w14:anchorId="4544D05C" id="Straight Arrow Connector 8" o:spid="_x0000_s1026" type="#_x0000_t32" style="position:absolute;margin-left:379.5pt;margin-top:88.05pt;width:0;height:20.45pt;z-index:251667455;visibility:visible;mso-wrap-style:square;mso-width-percent:0;mso-height-percent:0;mso-wrap-distance-left:9pt;mso-wrap-distance-top:0;mso-wrap-distance-right:9pt;mso-wrap-distance-bottom:0;mso-position-horizontal:absolute;mso-position-horizontal-relative:text;mso-position-vertical:absolute;mso-position-vertical-relative:text;mso-width-percent:0;mso-height-percent:0;mso-width-relative:margin;mso-height-relative:margin" o:gfxdata="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" strokecolor="black [3213]" strokeweight="1pt">
+              <v:shape w14:anchorId="68D001E4" id="Straight Arrow Connector 8" o:spid="_x0000_s1026" type="#_x0000_t32" style="position:absolute;margin-left:379.5pt;margin-top:88.05pt;width:0;height:20.45pt;z-index:251667455;visibility:visible;mso-wrap-style:square;mso-width-percent:0;mso-height-percent:0;mso-wrap-distance-left:9pt;mso-wrap-distance-top:0;mso-wrap-distance-right:9pt;mso-wrap-distance-bottom:0;mso-position-horizontal:absolute;mso-position-horizontal-relative:text;mso-position-vertical:absolute;mso-position-vertical-relative:text;mso-width-percent:0;mso-height-percent:0;mso-width-relative:margin;mso-height-relative:margin" o:gfxdata="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" strokecolor="black [3213]" strokeweight="1pt">
                 <v:stroke endarrow="block"/>
               </v:shape>
             </w:pict>
@@ -1032,7 +1076,7 @@
           </mc:Choice>
           <mc:Fallback>
             <w:pict>
-              <v:oval w14:anchorId="47A226D3" id="Oval 3" o:spid="_x0000_s1026" style="position:absolute;margin-left:52.2pt;margin-top:40.2pt;width:190.8pt;height:190.8pt;z-index:251660288;visibility:visible;mso-wrap-style:square;mso-wrap-distance-left:9pt;mso-wrap-distance-top:0;mso-wrap-distance-right:9pt;mso-wrap-distance-bottom:0;mso-position-horizontal:absolute;mso-position-horizontal-relative:text;mso-position-vertical:absolute;mso-position-vertical-relative:text;v-text-anchor:middle" o:gfxdata="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" filled="f" strokecolor="black [3213]" strokeweight="1pt">
+              <v:oval w14:anchorId="45D72DB7" id="Oval 3" o:spid="_x0000_s1026" style="position:absolute;margin-left:52.2pt;margin-top:40.2pt;width:190.8pt;height:190.8pt;z-index:251660288;visibility:visible;mso-wrap-style:square;mso-wrap-distance-left:9pt;mso-wrap-distance-top:0;mso-wrap-distance-right:9pt;mso-wrap-distance-bottom:0;mso-position-horizontal:absolute;mso-position-horizontal-relative:text;mso-position-vertical:absolute;mso-position-vertical-relative:text;v-text-anchor:middle" o:gfxdata="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" filled="f" strokecolor="black [3213]" strokeweight="1pt">
                 <v:stroke dashstyle="dash"/>
               </v:oval>
             </w:pict>
@@ -1051,7 +1095,7 @@
 </file>
 
 <file path=word/styles.xml><?xml version="1.0" encoding="utf-8"?>
-<w:styles xmlns:mc="http://schemas.openxmlformats.org/markup-compatibility/2006" xmlns:r="http://schemas.openxmlformats.org/officeDocument/2006/relationships" xmlns:w="http://schemas.openxmlformats.org/wordprocessingml/2006/main" xmlns:w14="http://schemas.microsoft.com/office/word/2010/wordml" xmlns:w15="http://schemas.microsoft.com/office/word/2012/wordml" xmlns:w16se="http://schemas.microsoft.com/office/word/2015/wordml/symex" mc:Ignorable="w14 w15 w16se">
+<w:styles xmlns:mc="http://schemas.openxmlformats.org/markup-compatibility/2006" xmlns:r="http://schemas.openxmlformats.org/officeDocument/2006/relationships" xmlns:w="http://schemas.openxmlformats.org/wordprocessingml/2006/main" xmlns:w14="http://schemas.microsoft.com/office/word/2010/wordml" xmlns:w15="http://schemas.microsoft.com/office/word/2012/wordml" xmlns:w16cid="http://schemas.microsoft.com/office/word/2016/wordml/cid" xmlns:w16se="http://schemas.microsoft.com/office/word/2015/wordml/symex" mc:Ignorable="w14 w15 w16se w16cid">
   <w:docDefaults>
     <w:rPrDefault>
       <w:rPr>
@@ -1067,7 +1111,7 @@
       </w:pPr>
     </w:pPrDefault>
   </w:docDefaults>
-  <w:latentStyles w:defLockedState="0" w:defUIPriority="99" w:defSemiHidden="0" w:defUnhideWhenUsed="0" w:defQFormat="0" w:count="371">
+  <w:latentStyles w:defLockedState="0" w:defUIPriority="99" w:defSemiHidden="0" w:defUnhideWhenUsed="0" w:defQFormat="0" w:count="375">
     <w:lsdException w:name="Normal" w:uiPriority="0" w:qFormat="1"/>
     <w:lsdException w:name="heading 1" w:uiPriority="9" w:qFormat="1"/>
     <w:lsdException w:name="heading 2" w:semiHidden="1" w:uiPriority="9" w:unhideWhenUsed="1" w:qFormat="1"/>
@@ -1173,7 +1217,6 @@
     <w:lsdException w:name="HTML Sample" w:semiHidden="1" w:unhideWhenUsed="1"/>
     <w:lsdException w:name="HTML Typewriter" w:semiHidden="1" w:unhideWhenUsed="1"/>
     <w:lsdException w:name="HTML Variable" w:semiHidden="1" w:unhideWhenUsed="1"/>
-    <w:lsdException w:name="Normal Table" w:semiHidden="1" w:unhideWhenUsed="1"/>
     <w:lsdException w:name="annotation subject" w:semiHidden="1" w:unhideWhenUsed="1"/>
     <w:lsdException w:name="No List" w:semiHidden="1" w:unhideWhenUsed="1"/>
     <w:lsdException w:name="Outline List 1" w:semiHidden="1" w:unhideWhenUsed="1"/>
@@ -1217,10 +1260,8 @@
     <w:lsdException w:name="Table Elegant" w:semiHidden="1" w:unhideWhenUsed="1"/>
     <w:lsdException w:name="Table Professional" w:semiHidden="1" w:unhideWhenUsed="1"/>
     <w:lsdException w:name="Table Subtle 1" w:semiHidden="1" w:unhideWhenUsed="1"/>
-    <w:lsdException w:name="Table Subtle 2" w:semiHidden="1" w:unhideWhenUsed="1"/>
     <w:lsdException w:name="Table Web 1" w:semiHidden="1" w:unhideWhenUsed="1"/>
     <w:lsdException w:name="Table Web 2" w:semiHidden="1" w:unhideWhenUsed="1"/>
-    <w:lsdException w:name="Table Web 3" w:semiHidden="1" w:unhideWhenUsed="1"/>
     <w:lsdException w:name="Balloon Text" w:semiHidden="1" w:unhideWhenUsed="1"/>
     <w:lsdException w:name="Table Grid" w:uiPriority="59"/>
     <w:lsdException w:name="Table Theme" w:semiHidden="1" w:unhideWhenUsed="1"/>
@@ -1439,6 +1480,10 @@
     <w:lsdException w:name="List Table 5 Dark Accent 6" w:uiPriority="50"/>
     <w:lsdException w:name="List Table 6 Colorful Accent 6" w:uiPriority="51"/>
     <w:lsdException w:name="List Table 7 Colorful Accent 6" w:uiPriority="52"/>
+    <w:lsdException w:name="Mention" w:semiHidden="1" w:unhideWhenUsed="1"/>
+    <w:lsdException w:name="Smart Hyperlink" w:semiHidden="1" w:unhideWhenUsed="1"/>
+    <w:lsdException w:name="Hashtag" w:semiHidden="1" w:unhideWhenUsed="1"/>
+    <w:lsdException w:name="Unresolved Mention" w:semiHidden="1" w:unhideWhenUsed="1"/>
   </w:latentStyles>
   <w:style w:type="paragraph" w:default="1" w:styleId="Normal">
     <w:name w:val="Normal"/>

</xml_diff>

<commit_message>
Updated some notation of  figures
updated docx or ppt , fig4_newfile of: new_fig1, new_fig2, fig3_new
</commit_message>
<xml_diff>
--- a/StudentGuideModule1/elec_grav/new_fig1.docx
+++ b/StudentGuideModule1/elec_grav/new_fig1.docx
@@ -532,7 +532,7 @@
           </mc:Choice>
           <mc:Fallback>
             <w:pict>
-              <v:shapetype w14:anchorId="4F6275A4" id="_x0000_t32" coordsize="21600,21600" o:spt="32" o:oned="t" path="m,l21600,21600e" filled="f">
+              <v:shapetype w14:anchorId="2DE1D257" id="_x0000_t32" coordsize="21600,21600" o:spt="32" o:oned="t" path="m,l21600,21600e" filled="f">
                 <v:path arrowok="t" fillok="f" o:connecttype="none"/>
                 <o:lock v:ext="edit" shapetype="t"/>
               </v:shapetype>
@@ -723,7 +723,7 @@
           </mc:Choice>
           <mc:Fallback>
             <w:pict>
-              <v:shape w14:anchorId="36FD633F" id="Straight Arrow Connector 4" o:spid="_x0000_s1026" type="#_x0000_t32" style="position:absolute;margin-left:148.35pt;margin-top:120.5pt;width:94.35pt;height:14.9pt;flip:y;z-index:251651072;visibility:visible;mso-wrap-style:square;mso-width-percent:0;mso-height-percent:0;mso-wrap-distance-left:9pt;mso-wrap-distance-top:0;mso-wrap-distance-right:9pt;mso-wrap-distance-bottom:0;mso-position-horizontal:absolute;mso-position-horizontal-relative:text;mso-position-vertical:absolute;mso-position-vertical-relative:text;mso-width-percent:0;mso-height-percent:0;mso-width-relative:margin;mso-height-relative:margin" o:gfxdata="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" strokecolor="black [3213]" strokeweight="1pt">
+              <v:shape w14:anchorId="6AD9AC0F" id="Straight Arrow Connector 4" o:spid="_x0000_s1026" type="#_x0000_t32" style="position:absolute;margin-left:148.35pt;margin-top:120.5pt;width:94.35pt;height:14.9pt;flip:y;z-index:251651072;visibility:visible;mso-wrap-style:square;mso-width-percent:0;mso-height-percent:0;mso-wrap-distance-left:9pt;mso-wrap-distance-top:0;mso-wrap-distance-right:9pt;mso-wrap-distance-bottom:0;mso-position-horizontal:absolute;mso-position-horizontal-relative:text;mso-position-vertical:absolute;mso-position-vertical-relative:text;mso-width-percent:0;mso-height-percent:0;mso-width-relative:margin;mso-height-relative:margin" o:gfxdata="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" strokecolor="black [3213]" strokeweight="1pt">
                 <v:stroke endarrow="block"/>
               </v:shape>
             </w:pict>
@@ -908,7 +908,7 @@
           </mc:Choice>
           <mc:Fallback>
             <w:pict>
-              <v:shapetype w14:anchorId="782A3721" id="_x0000_t16" coordsize="21600,21600" o:spt="16" adj="5400" path="m@0,l0@0,,21600@1,21600,21600@2,21600,xem0@0nfl@1@0,21600,em@1@0nfl@1,21600e">
+              <v:shapetype w14:anchorId="27592F96" id="_x0000_t16" coordsize="21600,21600" o:spt="16" adj="5400" path="m@0,l0@0,,21600@1,21600,21600@2,21600,xem0@0nfl@1@0,21600,em@1@0nfl@1,21600e">
                 <v:stroke joinstyle="miter"/>
                 <v:formulas>
                   <v:f eqn="val #0"/>
@@ -999,7 +999,7 @@
           </mc:Choice>
           <mc:Fallback>
             <w:pict>
-              <v:shape w14:anchorId="68D001E4" id="Straight Arrow Connector 8" o:spid="_x0000_s1026" type="#_x0000_t32" style="position:absolute;margin-left:379.5pt;margin-top:88.05pt;width:0;height:20.45pt;z-index:251667455;visibility:visible;mso-wrap-style:square;mso-width-percent:0;mso-height-percent:0;mso-wrap-distance-left:9pt;mso-wrap-distance-top:0;mso-wrap-distance-right:9pt;mso-wrap-distance-bottom:0;mso-position-horizontal:absolute;mso-position-horizontal-relative:text;mso-position-vertical:absolute;mso-position-vertical-relative:text;mso-width-percent:0;mso-height-percent:0;mso-width-relative:margin;mso-height-relative:margin" o:gfxdata="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" strokecolor="black [3213]" strokeweight="1pt">
+              <v:shape w14:anchorId="597F165E" id="Straight Arrow Connector 8" o:spid="_x0000_s1026" type="#_x0000_t32" style="position:absolute;margin-left:379.5pt;margin-top:88.05pt;width:0;height:20.45pt;z-index:251667455;visibility:visible;mso-wrap-style:square;mso-width-percent:0;mso-height-percent:0;mso-wrap-distance-left:9pt;mso-wrap-distance-top:0;mso-wrap-distance-right:9pt;mso-wrap-distance-bottom:0;mso-position-horizontal:absolute;mso-position-horizontal-relative:text;mso-position-vertical:absolute;mso-position-vertical-relative:text;mso-width-percent:0;mso-height-percent:0;mso-width-relative:margin;mso-height-relative:margin" o:gfxdata="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" strokecolor="black [3213]" strokeweight="1pt">
                 <v:stroke endarrow="block"/>
               </v:shape>
             </w:pict>
@@ -1076,7 +1076,7 @@
           </mc:Choice>
           <mc:Fallback>
             <w:pict>
-              <v:oval w14:anchorId="45D72DB7" id="Oval 3" o:spid="_x0000_s1026" style="position:absolute;margin-left:52.2pt;margin-top:40.2pt;width:190.8pt;height:190.8pt;z-index:251660288;visibility:visible;mso-wrap-style:square;mso-wrap-distance-left:9pt;mso-wrap-distance-top:0;mso-wrap-distance-right:9pt;mso-wrap-distance-bottom:0;mso-position-horizontal:absolute;mso-position-horizontal-relative:text;mso-position-vertical:absolute;mso-position-vertical-relative:text;v-text-anchor:middle" o:gfxdata="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" filled="f" strokecolor="black [3213]" strokeweight="1pt">
+              <v:oval w14:anchorId="5EFAE9FE" id="Oval 3" o:spid="_x0000_s1026" style="position:absolute;margin-left:52.2pt;margin-top:40.2pt;width:190.8pt;height:190.8pt;z-index:251660288;visibility:visible;mso-wrap-style:square;mso-wrap-distance-left:9pt;mso-wrap-distance-top:0;mso-wrap-distance-right:9pt;mso-wrap-distance-bottom:0;mso-position-horizontal:absolute;mso-position-horizontal-relative:text;mso-position-vertical:absolute;mso-position-vertical-relative:text;v-text-anchor:middle" o:gfxdata="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" filled="f" strokecolor="black [3213]" strokeweight="1pt">
                 <v:stroke dashstyle="dash"/>
               </v:oval>
             </w:pict>
@@ -1217,6 +1217,7 @@
     <w:lsdException w:name="HTML Sample" w:semiHidden="1" w:unhideWhenUsed="1"/>
     <w:lsdException w:name="HTML Typewriter" w:semiHidden="1" w:unhideWhenUsed="1"/>
     <w:lsdException w:name="HTML Variable" w:semiHidden="1" w:unhideWhenUsed="1"/>
+    <w:lsdException w:name="Normal Table" w:semiHidden="1" w:unhideWhenUsed="1"/>
     <w:lsdException w:name="annotation subject" w:semiHidden="1" w:unhideWhenUsed="1"/>
     <w:lsdException w:name="No List" w:semiHidden="1" w:unhideWhenUsed="1"/>
     <w:lsdException w:name="Outline List 1" w:semiHidden="1" w:unhideWhenUsed="1"/>
@@ -1260,8 +1261,10 @@
     <w:lsdException w:name="Table Elegant" w:semiHidden="1" w:unhideWhenUsed="1"/>
     <w:lsdException w:name="Table Professional" w:semiHidden="1" w:unhideWhenUsed="1"/>
     <w:lsdException w:name="Table Subtle 1" w:semiHidden="1" w:unhideWhenUsed="1"/>
+    <w:lsdException w:name="Table Subtle 2" w:semiHidden="1" w:unhideWhenUsed="1"/>
     <w:lsdException w:name="Table Web 1" w:semiHidden="1" w:unhideWhenUsed="1"/>
     <w:lsdException w:name="Table Web 2" w:semiHidden="1" w:unhideWhenUsed="1"/>
+    <w:lsdException w:name="Table Web 3" w:semiHidden="1" w:unhideWhenUsed="1"/>
     <w:lsdException w:name="Balloon Text" w:semiHidden="1" w:unhideWhenUsed="1"/>
     <w:lsdException w:name="Table Grid" w:uiPriority="59"/>
     <w:lsdException w:name="Table Theme" w:semiHidden="1" w:unhideWhenUsed="1"/>

</xml_diff>